<commit_message>
Correciones en base a obserbaciones de Heiler
Restriccion en caso que no se cuente con segundo apellido en personas
Agregar el nombre del gestor de base de datos
Eliminar opcion de borrado fisico con la intencion de mantener la integridad de los datos ante un error
</commit_message>
<xml_diff>
--- a/Documento_SRS.docx
+++ b/Documento_SRS.docx
@@ -1168,7 +1168,7 @@
                     </wp:anchor>
                   </w:drawing>
                 </mc:Choice>
-                <mc:Fallback xmlns:dgm="http://schemas.openxmlformats.org/drawingml/2006/diagram" xmlns:lc="http://schemas.openxmlformats.org/drawingml/2006/lockedCanvas" xmlns:c="http://schemas.openxmlformats.org/drawingml/2006/chart" xmlns:pic="http://schemas.openxmlformats.org/drawingml/2006/picture" xmlns:a="http://schemas.openxmlformats.org/drawingml/2006/main" xmlns:sl="http://schemas.openxmlformats.org/schemaLibrary/2006/main">
+                <mc:Fallback xmlns:sl="http://schemas.openxmlformats.org/schemaLibrary/2006/main" xmlns:a="http://schemas.openxmlformats.org/drawingml/2006/main" xmlns:pic="http://schemas.openxmlformats.org/drawingml/2006/picture" xmlns:c="http://schemas.openxmlformats.org/drawingml/2006/chart" xmlns:lc="http://schemas.openxmlformats.org/drawingml/2006/lockedCanvas" xmlns:dgm="http://schemas.openxmlformats.org/drawingml/2006/diagram">
                   <w:drawing>
                     <wp:anchor allowOverlap="1" behindDoc="0" distB="0" distT="0" distL="114300" distR="114300" hidden="0" layoutInCell="1" locked="0" relativeHeight="0" simplePos="0">
                       <wp:simplePos x="0" y="0"/>
@@ -1367,7 +1367,7 @@
                     </wp:anchor>
                   </w:drawing>
                 </mc:Choice>
-                <mc:Fallback xmlns:dgm="http://schemas.openxmlformats.org/drawingml/2006/diagram" xmlns:lc="http://schemas.openxmlformats.org/drawingml/2006/lockedCanvas" xmlns:c="http://schemas.openxmlformats.org/drawingml/2006/chart" xmlns:pic="http://schemas.openxmlformats.org/drawingml/2006/picture" xmlns:a="http://schemas.openxmlformats.org/drawingml/2006/main" xmlns:sl="http://schemas.openxmlformats.org/schemaLibrary/2006/main">
+                <mc:Fallback xmlns:sl="http://schemas.openxmlformats.org/schemaLibrary/2006/main" xmlns:a="http://schemas.openxmlformats.org/drawingml/2006/main" xmlns:pic="http://schemas.openxmlformats.org/drawingml/2006/picture" xmlns:c="http://schemas.openxmlformats.org/drawingml/2006/chart" xmlns:lc="http://schemas.openxmlformats.org/drawingml/2006/lockedCanvas" xmlns:dgm="http://schemas.openxmlformats.org/drawingml/2006/diagram">
                   <w:drawing>
                     <wp:anchor allowOverlap="1" behindDoc="0" distB="0" distT="0" distL="114300" distR="114300" hidden="0" layoutInCell="1" locked="0" relativeHeight="0" simplePos="0">
                       <wp:simplePos x="0" y="0"/>
@@ -1741,6 +1741,7 @@
           <w:docPartUnique/>
         </w:docPartObj>
       </w:sdtPr>
+      <w:sdtEndPr/>
       <w:sdtContent>
         <w:p>
           <w:pPr>
@@ -7544,6 +7545,12 @@
         </w:rPr>
         <w:t xml:space="preserve"> </w:t>
       </w:r>
+      <w:r>
+        <w:rPr>
+          <w:color w:val="000000"/>
+        </w:rPr>
+        <w:t>El desarrollo de la base de datos será en el gestor SQL Server</w:t>
+      </w:r>
     </w:p>
     <w:p>
       <w:pPr>
@@ -8121,22 +8128,7 @@
     </w:p>
     <w:p>
       <w:pPr>
-        <w:ind w:left="1440" w:firstLine="0"/>
-      </w:pPr>
-    </w:p>
-    <w:p>
-      <w:pPr>
-        <w:ind w:left="1440" w:firstLine="0"/>
-      </w:pPr>
-    </w:p>
-    <w:p>
-      <w:pPr>
-        <w:ind w:left="0" w:firstLine="0"/>
-      </w:pPr>
-    </w:p>
-    <w:p>
-      <w:pPr>
-        <w:ind w:left="0" w:firstLine="0"/>
+        <w:ind w:left="720" w:firstLine="0"/>
       </w:pPr>
     </w:p>
     <w:p>
@@ -8157,6 +8149,7 @@
         <w:rPr>
           <w:color w:val="000000"/>
         </w:rPr>
+        <w:lastRenderedPageBreak/>
         <w:t>3.2 Funciones</w:t>
       </w:r>
     </w:p>
@@ -8714,7 +8707,10 @@
               <w:cnfStyle w:val="000000100000" w:firstRow="0" w:lastRow="0" w:firstColumn="0" w:lastColumn="0" w:oddVBand="0" w:evenVBand="0" w:oddHBand="1" w:evenHBand="0" w:firstRowFirstColumn="0" w:firstRowLastColumn="0" w:lastRowFirstColumn="0" w:lastRowLastColumn="0"/>
             </w:pPr>
             <w:r>
-              <w:t>terapeutas que no cuenten con los datos completos de manera correcta.</w:t>
+              <w:t>terapeutas que no cuenten con los datos completos de manera correcta</w:t>
+            </w:r>
+            <w:r>
+              <w:t>. Con excepción del segundo apellido, en caso de que el paciente no tenga se deberá escribir (NA).</w:t>
             </w:r>
           </w:p>
           <w:p>
@@ -8771,6 +8767,26 @@
         </w:tc>
       </w:tr>
     </w:tbl>
+    <w:p>
+      <w:pPr>
+        <w:ind w:left="0" w:firstLine="0"/>
+      </w:pPr>
+    </w:p>
+    <w:p>
+      <w:pPr>
+        <w:ind w:left="0" w:firstLine="0"/>
+      </w:pPr>
+    </w:p>
+    <w:p>
+      <w:pPr>
+        <w:ind w:left="0" w:firstLine="0"/>
+      </w:pPr>
+    </w:p>
+    <w:p>
+      <w:pPr>
+        <w:ind w:left="0" w:firstLine="0"/>
+      </w:pPr>
+    </w:p>
     <w:p>
       <w:pPr>
         <w:ind w:left="0" w:firstLine="0"/>
@@ -10216,11 +10232,9 @@
             <w:r>
               <w:t>Se permitirá eliminar los datos de un determinado terapeuta, pero antes se debe mostrar y confirmar un mensaje de alerta</w:t>
             </w:r>
-            <w:ins w:id="21" w:author="MONICA FABIOLA PERALES TEJEDA" w:date="2021-03-10T04:17:00Z">
-              <w:r>
-                <w:t>.</w:t>
-              </w:r>
-            </w:ins>
+            <w:r>
+              <w:t>.</w:t>
+            </w:r>
             <w:r>
               <w:t xml:space="preserve"> </w:t>
             </w:r>
@@ -10381,7 +10395,7 @@
               <w:t>perderán los datos</w:t>
             </w:r>
             <w:r>
-              <w:t>, aunque podrá ser un borrado físico si el administrador así lo decide.</w:t>
+              <w:t>.</w:t>
             </w:r>
           </w:p>
         </w:tc>
@@ -10421,6 +10435,21 @@
         </w:tc>
       </w:tr>
     </w:tbl>
+    <w:p>
+      <w:pPr>
+        <w:ind w:left="0" w:firstLine="0"/>
+      </w:pPr>
+    </w:p>
+    <w:p>
+      <w:pPr>
+        <w:ind w:left="0" w:firstLine="0"/>
+      </w:pPr>
+    </w:p>
+    <w:p>
+      <w:pPr>
+        <w:ind w:left="0" w:firstLine="0"/>
+      </w:pPr>
+    </w:p>
     <w:p>
       <w:pPr>
         <w:ind w:left="0" w:firstLine="0"/>
@@ -10948,15 +10977,21 @@
               <w:cnfStyle w:val="000000100000" w:firstRow="0" w:lastRow="0" w:firstColumn="0" w:lastColumn="0" w:oddVBand="0" w:evenVBand="0" w:oddHBand="1" w:evenHBand="0" w:firstRowFirstColumn="0" w:firstRowLastColumn="0" w:lastRowFirstColumn="0" w:lastRowLastColumn="0"/>
             </w:pPr>
             <w:r>
-              <w:t>tutores que no cuenten con los datos completos de manera correcta.</w:t>
-            </w:r>
-          </w:p>
-          <w:p>
-            <w:pPr>
-              <w:ind w:left="0" w:firstLine="0"/>
-              <w:jc w:val="left"/>
-              <w:cnfStyle w:val="000000100000" w:firstRow="0" w:lastRow="0" w:firstColumn="0" w:lastColumn="0" w:oddVBand="0" w:evenVBand="0" w:oddHBand="1" w:evenHBand="0" w:firstRowFirstColumn="0" w:firstRowLastColumn="0" w:lastRowFirstColumn="0" w:lastRowLastColumn="0"/>
-            </w:pPr>
+              <w:t xml:space="preserve">tutores que no cuenten con los datos completos de manera </w:t>
+            </w:r>
+            <w:proofErr w:type="spellStart"/>
+            <w:proofErr w:type="gramStart"/>
+            <w:r>
+              <w:t>correcta.</w:t>
+            </w:r>
+            <w:r>
+              <w:t>Con</w:t>
+            </w:r>
+            <w:proofErr w:type="spellEnd"/>
+            <w:proofErr w:type="gramEnd"/>
+            <w:r>
+              <w:t xml:space="preserve"> excepción del segundo apellido, en caso de que el paciente no tenga se deberá escribir (NA).</w:t>
+            </w:r>
           </w:p>
         </w:tc>
       </w:tr>
@@ -12519,13 +12554,10 @@
               <w:t xml:space="preserve"> un borrado lógico</w:t>
             </w:r>
             <w:r>
-              <w:t xml:space="preserve"> </w:t>
-            </w:r>
-            <w:r>
-              <w:t>en el que no se perderán los datos</w:t>
-            </w:r>
-            <w:r>
-              <w:t>, aunque podrá ser un borrado físico si el administrador así lo decide.</w:t>
+              <w:t xml:space="preserve"> en el que no se perderán los datos</w:t>
+            </w:r>
+            <w:r>
+              <w:t>.</w:t>
             </w:r>
           </w:p>
         </w:tc>
@@ -13123,9 +13155,18 @@
               <w:ind w:left="0" w:firstLine="0"/>
               <w:jc w:val="left"/>
               <w:cnfStyle w:val="000000100000" w:firstRow="0" w:lastRow="0" w:firstColumn="0" w:lastColumn="0" w:oddVBand="0" w:evenVBand="0" w:oddHBand="1" w:evenHBand="0" w:firstRowFirstColumn="0" w:firstRowLastColumn="0" w:lastRowFirstColumn="0" w:lastRowLastColumn="0"/>
+              <w:rPr>
+                <w:u w:val="single"/>
+              </w:rPr>
             </w:pPr>
             <w:r>
               <w:t>paciente que no cuente con los datos completos de manera correcta.</w:t>
+            </w:r>
+            <w:r>
+              <w:t xml:space="preserve"> </w:t>
+            </w:r>
+            <w:r>
+              <w:t>Con excepción del segundo apellido, en caso de que el paciente no tenga se deberá escribir (NA).</w:t>
             </w:r>
           </w:p>
           <w:p>
@@ -13172,6 +13213,26 @@
         </w:tc>
       </w:tr>
     </w:tbl>
+    <w:p>
+      <w:pPr>
+        <w:ind w:left="0" w:firstLine="0"/>
+      </w:pPr>
+    </w:p>
+    <w:p>
+      <w:pPr>
+        <w:ind w:left="0" w:firstLine="0"/>
+      </w:pPr>
+    </w:p>
+    <w:p>
+      <w:pPr>
+        <w:ind w:left="0" w:firstLine="0"/>
+      </w:pPr>
+    </w:p>
+    <w:p>
+      <w:pPr>
+        <w:ind w:left="0" w:firstLine="0"/>
+      </w:pPr>
+    </w:p>
     <w:p>
       <w:pPr>
         <w:ind w:left="0" w:firstLine="0"/>
@@ -14690,13 +14751,10 @@
               <w:t xml:space="preserve"> un borrado lógico</w:t>
             </w:r>
             <w:r>
-              <w:t xml:space="preserve"> </w:t>
-            </w:r>
-            <w:r>
-              <w:t>en el que no se perderán los datos</w:t>
-            </w:r>
-            <w:r>
-              <w:t>, aunque podrá ser un borrado físico si el administrador así lo decide.</w:t>
+              <w:t xml:space="preserve"> en el que no se perderán los datos</w:t>
+            </w:r>
+            <w:r>
+              <w:t>.</w:t>
             </w:r>
           </w:p>
         </w:tc>
@@ -14736,6 +14794,26 @@
         </w:tc>
       </w:tr>
     </w:tbl>
+    <w:p>
+      <w:pPr>
+        <w:ind w:left="0" w:firstLine="0"/>
+      </w:pPr>
+    </w:p>
+    <w:p>
+      <w:pPr>
+        <w:ind w:left="0" w:firstLine="0"/>
+      </w:pPr>
+    </w:p>
+    <w:p>
+      <w:pPr>
+        <w:ind w:left="0" w:firstLine="0"/>
+      </w:pPr>
+    </w:p>
+    <w:p>
+      <w:pPr>
+        <w:ind w:left="0" w:firstLine="0"/>
+      </w:pPr>
+    </w:p>
     <w:p>
       <w:pPr>
         <w:ind w:left="0" w:firstLine="0"/>
@@ -16199,7 +16277,16 @@
               <w:cnfStyle w:val="000000100000" w:firstRow="0" w:lastRow="0" w:firstColumn="0" w:lastColumn="0" w:oddVBand="0" w:evenVBand="0" w:oddHBand="1" w:evenHBand="0" w:firstRowFirstColumn="0" w:firstRowLastColumn="0" w:lastRowFirstColumn="0" w:lastRowLastColumn="0"/>
             </w:pPr>
             <w:r>
-              <w:t xml:space="preserve">Desarrollar una ventana en la que se visualice la ejecución de un evento previo a la terapia mediante una barra que aumente de tamaño cuando se alcance el promedio esperado del tipo de ondas y se almacenen las ondas si es un ejercicio de tipo control mental. </w:t>
+              <w:t xml:space="preserve">Desarrollar una ventana en la que se visualice la </w:t>
+            </w:r>
+            <w:r>
+              <w:rPr>
+                <w:u w:val="single"/>
+              </w:rPr>
+              <w:t>ejecución</w:t>
+            </w:r>
+            <w:r>
+              <w:t xml:space="preserve"> de un evento previo a la terapia mediante una barra que aumente de tamaño cuando se alcance el promedio esperado del tipo de ondas y se almacenen las ondas si es un ejercicio de tipo control mental. </w:t>
             </w:r>
           </w:p>
         </w:tc>
@@ -16844,19 +16931,7 @@
               <w:jc w:val="center"/>
             </w:pPr>
             <w:r>
-              <w:t>Especificación de Requerimientos Funcional</w:t>
-            </w:r>
-            <w:r>
-              <w:t>es</w:t>
-            </w:r>
-            <w:r>
-              <w:t xml:space="preserve"> de </w:t>
-            </w:r>
-            <w:r>
-              <w:t>S</w:t>
-            </w:r>
-            <w:r>
-              <w:t>istema</w:t>
+              <w:t>Especificación de Requerimientos Funcionales de Sistema</w:t>
             </w:r>
           </w:p>
         </w:tc>
@@ -17146,13 +17221,7 @@
               <w:cnfStyle w:val="000000100000" w:firstRow="0" w:lastRow="0" w:firstColumn="0" w:lastColumn="0" w:oddVBand="0" w:evenVBand="0" w:oddHBand="1" w:evenHBand="0" w:firstRowFirstColumn="0" w:firstRowLastColumn="0" w:lastRowFirstColumn="0" w:lastRowLastColumn="0"/>
             </w:pPr>
             <w:r>
-              <w:t>Se mostrará</w:t>
-            </w:r>
-            <w:r>
-              <w:t>n</w:t>
-            </w:r>
-            <w:r>
-              <w:t xml:space="preserve"> los electrodos con los que se trabajará y el tipo de ondas cerebrales.</w:t>
+              <w:t>Se mostrarán los electrodos con los que se trabajará y el tipo de ondas cerebrales.</w:t>
             </w:r>
           </w:p>
         </w:tc>
@@ -17924,6 +17993,17 @@
                 <w:b w:val="0"/>
               </w:rPr>
               <w:t>Datos de Ejercicio(s)</w:t>
+            </w:r>
+          </w:p>
+          <w:p>
+            <w:pPr>
+              <w:ind w:left="0" w:firstLine="0"/>
+            </w:pPr>
+            <w:r>
+              <w:rPr>
+                <w:b w:val="0"/>
+              </w:rPr>
+              <w:t>Frecuencia (CB)</w:t>
             </w:r>
           </w:p>
           <w:p>
@@ -19453,13 +19533,7 @@
               <w:t>l</w:t>
             </w:r>
             <w:r>
-              <w:t>a altura en la que se mantendrá flotando el dron, pero por defecto se cargará</w:t>
-            </w:r>
-            <w:r>
-              <w:t>n</w:t>
-            </w:r>
-            <w:r>
-              <w:t xml:space="preserve"> los siguientes valores:</w:t>
+              <w:t>a altura en la que se mantendrá flotando el dron, pero por defecto se cargarán los siguientes valores:</w:t>
             </w:r>
           </w:p>
           <w:p>
@@ -19485,13 +19559,7 @@
               <w:rPr>
                 <w:color w:val="000000"/>
               </w:rPr>
-              <w:t>Longitud mínima: 2 metros</w:t>
-            </w:r>
-            <w:r>
-              <w:rPr>
-                <w:color w:val="000000"/>
-              </w:rPr>
-              <w:t>.</w:t>
+              <w:t>Longitud mínima: 2 metros.</w:t>
             </w:r>
           </w:p>
           <w:p>
@@ -22484,13 +22552,7 @@
               <w:cnfStyle w:val="000000100000" w:firstRow="0" w:lastRow="0" w:firstColumn="0" w:lastColumn="0" w:oddVBand="0" w:evenVBand="0" w:oddHBand="1" w:evenHBand="0" w:firstRowFirstColumn="0" w:firstRowLastColumn="0" w:lastRowFirstColumn="0" w:lastRowLastColumn="0"/>
             </w:pPr>
             <w:r>
-              <w:t xml:space="preserve">Hacer que el robot lego avance si se mantiene el nivel de concentración </w:t>
-            </w:r>
-            <w:r>
-              <w:t>esperado</w:t>
-            </w:r>
-            <w:r>
-              <w:t xml:space="preserve"> a una meta establecida por un objeto.</w:t>
+              <w:t>Hacer que el robot lego avance si se mantiene el nivel de concentración esperado a una meta establecida por un objeto.</w:t>
             </w:r>
           </w:p>
         </w:tc>
@@ -22732,13 +22794,7 @@
               <w:cnfStyle w:val="000000000000" w:firstRow="0" w:lastRow="0" w:firstColumn="0" w:lastColumn="0" w:oddVBand="0" w:evenVBand="0" w:oddHBand="0" w:evenHBand="0" w:firstRowFirstColumn="0" w:firstRowLastColumn="0" w:lastRowFirstColumn="0" w:lastRowLastColumn="0"/>
             </w:pPr>
             <w:r>
-              <w:t xml:space="preserve">El robot principal avanzará en dirección a otro robot más pequeño manteniendo la concentración hasta </w:t>
-            </w:r>
-            <w:r>
-              <w:t>lograr</w:t>
-            </w:r>
-            <w:r>
-              <w:t xml:space="preserve"> el objetivo.</w:t>
+              <w:t>El robot principal avanzará en dirección a otro robot más pequeño manteniendo la concentración hasta lograr el objetivo.</w:t>
             </w:r>
           </w:p>
         </w:tc>
@@ -24509,13 +24565,7 @@
               <w:cnfStyle w:val="000000000000" w:firstRow="0" w:lastRow="0" w:firstColumn="0" w:lastColumn="0" w:oddVBand="0" w:evenVBand="0" w:oddHBand="0" w:evenHBand="0" w:firstRowFirstColumn="0" w:firstRowLastColumn="0" w:lastRowFirstColumn="0" w:lastRowLastColumn="0"/>
             </w:pPr>
             <w:r>
-              <w:t>El terapeuta podrá modificar el rango de altura máxima en la que el dron se mantendrá flotando, pero por defecto se cargará</w:t>
-            </w:r>
-            <w:r>
-              <w:t>n</w:t>
-            </w:r>
-            <w:r>
-              <w:t xml:space="preserve"> los siguientes valores:</w:t>
+              <w:t>El terapeuta podrá modificar el rango de altura máxima en la que el dron se mantendrá flotando, pero por defecto se cargarán los siguientes valores:</w:t>
             </w:r>
           </w:p>
           <w:p>
@@ -24823,8 +24873,8 @@
             <w:pPr>
               <w:ind w:left="0" w:firstLine="0"/>
             </w:pPr>
-            <w:bookmarkStart w:id="22" w:name="_1ci93xb" w:colFirst="0" w:colLast="0"/>
-            <w:bookmarkEnd w:id="22"/>
+            <w:bookmarkStart w:id="21" w:name="_1ci93xb" w:colFirst="0" w:colLast="0"/>
+            <w:bookmarkEnd w:id="21"/>
             <w:r>
               <w:t>Código</w:t>
             </w:r>
@@ -24977,13 +25027,7 @@
             <w:proofErr w:type="spellEnd"/>
             <w:proofErr w:type="gramEnd"/>
             <w:r>
-              <w:t xml:space="preserve"> terapeuta podrá modificar el rango de altura máxima en la que el dron se mantendrá flotando, pero por defecto se cargará</w:t>
-            </w:r>
-            <w:r>
-              <w:t>n</w:t>
-            </w:r>
-            <w:r>
-              <w:t xml:space="preserve"> los siguientes valores:</w:t>
+              <w:t xml:space="preserve"> terapeuta podrá modificar el rango de altura máxima en la que el dron se mantendrá flotando, pero por defecto se cargarán los siguientes valores:</w:t>
             </w:r>
           </w:p>
           <w:p>
@@ -25709,8 +25753,8 @@
       <w:pPr>
         <w:pStyle w:val="Ttulo2"/>
       </w:pPr>
-      <w:bookmarkStart w:id="23" w:name="_3whwml4" w:colFirst="0" w:colLast="0"/>
-      <w:bookmarkEnd w:id="23"/>
+      <w:bookmarkStart w:id="22" w:name="_3whwml4" w:colFirst="0" w:colLast="0"/>
+      <w:bookmarkEnd w:id="22"/>
       <w:r>
         <w:tab/>
       </w:r>
@@ -25739,13 +25783,7 @@
         <w:ind w:left="720" w:firstLine="0"/>
       </w:pPr>
       <w:r>
-        <w:t>Las interacciones con el sistema por parte del usuario deben contar con un tiempo de reacción menor a 5 segundos para las siguientes actividades dentro del software</w:t>
-      </w:r>
-      <w:r>
-        <w:t>:</w:t>
-      </w:r>
-      <w:r>
-        <w:t xml:space="preserve"> </w:t>
+        <w:t xml:space="preserve">Las interacciones con el sistema por parte del usuario deben contar con un tiempo de reacción menor a 5 segundos para las siguientes actividades dentro del software: </w:t>
       </w:r>
     </w:p>
     <w:p>
@@ -25900,8 +25938,8 @@
           <w:color w:val="000000"/>
         </w:rPr>
       </w:pPr>
-      <w:bookmarkStart w:id="24" w:name="_2bn6wsx" w:colFirst="0" w:colLast="0"/>
-      <w:bookmarkEnd w:id="24"/>
+      <w:bookmarkStart w:id="23" w:name="_2bn6wsx" w:colFirst="0" w:colLast="0"/>
+      <w:bookmarkEnd w:id="23"/>
       <w:r>
         <w:rPr>
           <w:color w:val="000000"/>
@@ -26083,8 +26121,8 @@
           <w:szCs w:val="24"/>
         </w:rPr>
       </w:pPr>
-      <w:bookmarkStart w:id="25" w:name="_qsh70q" w:colFirst="0" w:colLast="0"/>
-      <w:bookmarkEnd w:id="25"/>
+      <w:bookmarkStart w:id="24" w:name="_qsh70q" w:colFirst="0" w:colLast="0"/>
+      <w:bookmarkEnd w:id="24"/>
       <w:r>
         <w:rPr>
           <w:color w:val="000000"/>
@@ -26100,8 +26138,8 @@
           <w:szCs w:val="24"/>
         </w:rPr>
       </w:pPr>
-      <w:bookmarkStart w:id="26" w:name="_3as4poj" w:colFirst="0" w:colLast="0"/>
-      <w:bookmarkEnd w:id="26"/>
+      <w:bookmarkStart w:id="25" w:name="_3as4poj" w:colFirst="0" w:colLast="0"/>
+      <w:bookmarkEnd w:id="25"/>
       <w:r>
         <w:rPr>
           <w:b w:val="0"/>
@@ -26288,8 +26326,8 @@
           <w:szCs w:val="24"/>
         </w:rPr>
       </w:pPr>
-      <w:bookmarkStart w:id="27" w:name="_1pxezwc" w:colFirst="0" w:colLast="0"/>
-      <w:bookmarkEnd w:id="27"/>
+      <w:bookmarkStart w:id="26" w:name="_1pxezwc" w:colFirst="0" w:colLast="0"/>
+      <w:bookmarkEnd w:id="26"/>
       <w:r>
         <w:rPr>
           <w:sz w:val="24"/>
@@ -26373,14 +26411,12 @@
         </w:rPr>
         <w:t>Únicamente el usuario administrador podrá registrar terapeutas y asignar permisos</w:t>
       </w:r>
-      <w:ins w:id="28" w:author="MONICA FABIOLA PERALES TEJEDA" w:date="2021-03-10T05:42:00Z">
-        <w:r>
-          <w:rPr>
-            <w:color w:val="000000"/>
-          </w:rPr>
-          <w:t>.</w:t>
-        </w:r>
-      </w:ins>
+      <w:r>
+        <w:rPr>
+          <w:color w:val="000000"/>
+        </w:rPr>
+        <w:t>.</w:t>
+      </w:r>
     </w:p>
     <w:p>
       <w:pPr>
@@ -26439,8 +26475,8 @@
           <w:szCs w:val="24"/>
         </w:rPr>
       </w:pPr>
-      <w:bookmarkStart w:id="29" w:name="_49x2ik5" w:colFirst="0" w:colLast="0"/>
-      <w:bookmarkEnd w:id="29"/>
+      <w:bookmarkStart w:id="27" w:name="_49x2ik5" w:colFirst="0" w:colLast="0"/>
+      <w:bookmarkEnd w:id="27"/>
       <w:r>
         <w:rPr>
           <w:sz w:val="24"/>
@@ -26495,8 +26531,8 @@
       <w:pPr>
         <w:pStyle w:val="Ttulo1"/>
       </w:pPr>
-      <w:bookmarkStart w:id="30" w:name="_2p2csry" w:colFirst="0" w:colLast="0"/>
-      <w:bookmarkEnd w:id="30"/>
+      <w:bookmarkStart w:id="28" w:name="_2p2csry" w:colFirst="0" w:colLast="0"/>
+      <w:bookmarkEnd w:id="28"/>
       <w:r>
         <w:t>4. Apéndice</w:t>
       </w:r>
@@ -26520,8 +26556,8 @@
           <w:szCs w:val="24"/>
         </w:rPr>
       </w:pPr>
-      <w:bookmarkStart w:id="31" w:name="_147n2zr" w:colFirst="0" w:colLast="0"/>
-      <w:bookmarkEnd w:id="31"/>
+      <w:bookmarkStart w:id="29" w:name="_147n2zr" w:colFirst="0" w:colLast="0"/>
+      <w:bookmarkEnd w:id="29"/>
       <w:r>
         <w:rPr>
           <w:sz w:val="24"/>
@@ -26861,7 +26897,7 @@
         <w:color w:val="000000"/>
       </w:rPr>
       <mc:AlternateContent>
-        <mc:Choice Requires="wpg">
+        <mc:Choice Requires="wps">
           <w:drawing>
             <wp:inline distT="0" distB="0" distL="0" distR="0" wp14:anchorId="675957DA" wp14:editId="698C3BC1">
               <wp:extent cx="5476875" cy="54610"/>
@@ -26908,39 +26944,28 @@
             </wp:inline>
           </w:drawing>
         </mc:Choice>
-        <mc:Fallback xmlns:dgm="http://schemas.openxmlformats.org/drawingml/2006/diagram" xmlns:lc="http://schemas.openxmlformats.org/drawingml/2006/lockedCanvas" xmlns:c="http://schemas.openxmlformats.org/drawingml/2006/chart" xmlns:pic="http://schemas.openxmlformats.org/drawingml/2006/picture" xmlns:a="http://schemas.openxmlformats.org/drawingml/2006/main" xmlns:sl="http://schemas.openxmlformats.org/schemaLibrary/2006/main">
-          <w:drawing>
-            <wp:inline distB="0" distT="0" distL="0" distR="0">
-              <wp:extent cx="5476875" cy="54610"/>
-              <wp:effectExtent b="0" l="0" r="0" t="0"/>
-              <wp:docPr descr="Light horizontal" id="2" name="image3.png"/>
-              <a:graphic>
-                <a:graphicData uri="http://schemas.openxmlformats.org/drawingml/2006/picture">
-                  <pic:pic>
-                    <pic:nvPicPr>
-                      <pic:cNvPr descr="Light horizontal" id="0" name="image3.png"/>
-                      <pic:cNvPicPr preferRelativeResize="0"/>
-                    </pic:nvPicPr>
-                    <pic:blipFill>
-                      <a:blip r:embed="rId1"/>
-                      <a:srcRect/>
-                      <a:stretch>
-                        <a:fillRect/>
-                      </a:stretch>
-                    </pic:blipFill>
-                    <pic:spPr>
-                      <a:xfrm>
-                        <a:off x="0" y="0"/>
-                        <a:ext cx="5476875" cy="54610"/>
-                      </a:xfrm>
-                      <a:prstGeom prst="rect"/>
-                      <a:ln/>
-                    </pic:spPr>
-                  </pic:pic>
-                </a:graphicData>
-              </a:graphic>
-            </wp:inline>
-          </w:drawing>
+        <mc:Fallback>
+          <w:pict>
+            <v:shapetype w14:anchorId="675957DA" id="_x0000_t110" coordsize="21600,21600" o:spt="110" path="m10800,l,10800,10800,21600,21600,10800xe">
+              <v:stroke joinstyle="miter"/>
+              <v:path gradientshapeok="t" o:connecttype="rect" textboxrect="5400,5400,16200,16200"/>
+            </v:shapetype>
+            <v:shape id="Diagrama de flujo: decisión 2" o:spid="_x0000_s1027" type="#_x0000_t110" alt="Light horizontal" style="width:431.25pt;height:4.3pt;rotation:180;flip:x;visibility:visible;mso-wrap-style:square;mso-left-percent:-10001;mso-top-percent:-10001;mso-position-horizontal:absolute;mso-position-horizontal-relative:char;mso-position-vertical:absolute;mso-position-vertical-relative:line;mso-left-percent:-10001;mso-top-percent:-10001;v-text-anchor:middle" o:gfxdata="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" stroked="f">
+              <v:textbox inset="2.53958mm,2.53958mm,2.53958mm,2.53958mm">
+                <w:txbxContent>
+                  <w:p>
+                    <w:pPr>
+                      <w:spacing w:after="0" w:line="240" w:lineRule="auto"/>
+                      <w:ind w:left="0" w:firstLine="0"/>
+                      <w:jc w:val="left"/>
+                      <w:textDirection w:val="btLr"/>
+                    </w:pPr>
+                  </w:p>
+                </w:txbxContent>
+              </v:textbox>
+              <w10:anchorlock/>
+            </v:shape>
+          </w:pict>
         </mc:Fallback>
       </mc:AlternateContent>
     </w:r>
@@ -30133,9 +30158,7 @@
       <w:tblStyleRowBandSize w:val="1"/>
       <w:tblStyleColBandSize w:val="1"/>
       <w:tblCellMar>
-        <w:top w:w="0" w:type="dxa"/>
         <w:left w:w="115" w:type="dxa"/>
-        <w:bottom w:w="0" w:type="dxa"/>
         <w:right w:w="115" w:type="dxa"/>
       </w:tblCellMar>
     </w:tblPr>
@@ -30146,9 +30169,7 @@
       <w:tblStyleRowBandSize w:val="1"/>
       <w:tblStyleColBandSize w:val="1"/>
       <w:tblCellMar>
-        <w:top w:w="0" w:type="dxa"/>
         <w:left w:w="115" w:type="dxa"/>
-        <w:bottom w:w="0" w:type="dxa"/>
         <w:right w:w="115" w:type="dxa"/>
       </w:tblCellMar>
     </w:tblPr>
@@ -30159,9 +30180,7 @@
       <w:tblStyleRowBandSize w:val="1"/>
       <w:tblStyleColBandSize w:val="1"/>
       <w:tblCellMar>
-        <w:top w:w="0" w:type="dxa"/>
         <w:left w:w="10" w:type="dxa"/>
-        <w:bottom w:w="0" w:type="dxa"/>
         <w:right w:w="10" w:type="dxa"/>
       </w:tblCellMar>
     </w:tblPr>
@@ -30172,9 +30191,7 @@
       <w:tblStyleRowBandSize w:val="1"/>
       <w:tblStyleColBandSize w:val="1"/>
       <w:tblCellMar>
-        <w:top w:w="0" w:type="dxa"/>
         <w:left w:w="10" w:type="dxa"/>
-        <w:bottom w:w="0" w:type="dxa"/>
         <w:right w:w="10" w:type="dxa"/>
       </w:tblCellMar>
     </w:tblPr>
@@ -30185,9 +30202,7 @@
       <w:tblStyleRowBandSize w:val="1"/>
       <w:tblStyleColBandSize w:val="1"/>
       <w:tblCellMar>
-        <w:top w:w="0" w:type="dxa"/>
         <w:left w:w="10" w:type="dxa"/>
-        <w:bottom w:w="0" w:type="dxa"/>
         <w:right w:w="10" w:type="dxa"/>
       </w:tblCellMar>
     </w:tblPr>
@@ -30198,9 +30213,7 @@
       <w:tblStyleRowBandSize w:val="1"/>
       <w:tblStyleColBandSize w:val="1"/>
       <w:tblCellMar>
-        <w:top w:w="0" w:type="dxa"/>
         <w:left w:w="10" w:type="dxa"/>
-        <w:bottom w:w="0" w:type="dxa"/>
         <w:right w:w="10" w:type="dxa"/>
       </w:tblCellMar>
     </w:tblPr>
@@ -30211,9 +30224,7 @@
       <w:tblStyleRowBandSize w:val="1"/>
       <w:tblStyleColBandSize w:val="1"/>
       <w:tblCellMar>
-        <w:top w:w="0" w:type="dxa"/>
         <w:left w:w="10" w:type="dxa"/>
-        <w:bottom w:w="0" w:type="dxa"/>
         <w:right w:w="10" w:type="dxa"/>
       </w:tblCellMar>
     </w:tblPr>
@@ -30227,9 +30238,7 @@
       <w:tblStyleRowBandSize w:val="1"/>
       <w:tblStyleColBandSize w:val="1"/>
       <w:tblCellMar>
-        <w:top w:w="0" w:type="dxa"/>
         <w:left w:w="115" w:type="dxa"/>
-        <w:bottom w:w="0" w:type="dxa"/>
         <w:right w:w="115" w:type="dxa"/>
       </w:tblCellMar>
     </w:tblPr>
@@ -30324,9 +30333,7 @@
       <w:tblStyleRowBandSize w:val="1"/>
       <w:tblStyleColBandSize w:val="1"/>
       <w:tblCellMar>
-        <w:top w:w="0" w:type="dxa"/>
         <w:left w:w="115" w:type="dxa"/>
-        <w:bottom w:w="0" w:type="dxa"/>
         <w:right w:w="115" w:type="dxa"/>
       </w:tblCellMar>
     </w:tblPr>
@@ -30394,9 +30401,7 @@
       <w:tblStyleRowBandSize w:val="1"/>
       <w:tblStyleColBandSize w:val="1"/>
       <w:tblCellMar>
-        <w:top w:w="0" w:type="dxa"/>
         <w:left w:w="115" w:type="dxa"/>
-        <w:bottom w:w="0" w:type="dxa"/>
         <w:right w:w="115" w:type="dxa"/>
       </w:tblCellMar>
     </w:tblPr>
@@ -30464,9 +30469,7 @@
       <w:tblStyleRowBandSize w:val="1"/>
       <w:tblStyleColBandSize w:val="1"/>
       <w:tblCellMar>
-        <w:top w:w="0" w:type="dxa"/>
         <w:left w:w="115" w:type="dxa"/>
-        <w:bottom w:w="0" w:type="dxa"/>
         <w:right w:w="115" w:type="dxa"/>
       </w:tblCellMar>
     </w:tblPr>
@@ -30534,9 +30537,7 @@
       <w:tblStyleRowBandSize w:val="1"/>
       <w:tblStyleColBandSize w:val="1"/>
       <w:tblCellMar>
-        <w:top w:w="0" w:type="dxa"/>
         <w:left w:w="115" w:type="dxa"/>
-        <w:bottom w:w="0" w:type="dxa"/>
         <w:right w:w="115" w:type="dxa"/>
       </w:tblCellMar>
     </w:tblPr>
@@ -30604,9 +30605,7 @@
       <w:tblStyleRowBandSize w:val="1"/>
       <w:tblStyleColBandSize w:val="1"/>
       <w:tblCellMar>
-        <w:top w:w="0" w:type="dxa"/>
         <w:left w:w="115" w:type="dxa"/>
-        <w:bottom w:w="0" w:type="dxa"/>
         <w:right w:w="115" w:type="dxa"/>
       </w:tblCellMar>
     </w:tblPr>
@@ -30674,9 +30673,7 @@
       <w:tblStyleRowBandSize w:val="1"/>
       <w:tblStyleColBandSize w:val="1"/>
       <w:tblCellMar>
-        <w:top w:w="0" w:type="dxa"/>
         <w:left w:w="115" w:type="dxa"/>
-        <w:bottom w:w="0" w:type="dxa"/>
         <w:right w:w="115" w:type="dxa"/>
       </w:tblCellMar>
     </w:tblPr>
@@ -30744,9 +30741,7 @@
       <w:tblStyleRowBandSize w:val="1"/>
       <w:tblStyleColBandSize w:val="1"/>
       <w:tblCellMar>
-        <w:top w:w="0" w:type="dxa"/>
         <w:left w:w="115" w:type="dxa"/>
-        <w:bottom w:w="0" w:type="dxa"/>
         <w:right w:w="115" w:type="dxa"/>
       </w:tblCellMar>
     </w:tblPr>
@@ -30814,9 +30809,7 @@
       <w:tblStyleRowBandSize w:val="1"/>
       <w:tblStyleColBandSize w:val="1"/>
       <w:tblCellMar>
-        <w:top w:w="0" w:type="dxa"/>
         <w:left w:w="115" w:type="dxa"/>
-        <w:bottom w:w="0" w:type="dxa"/>
         <w:right w:w="115" w:type="dxa"/>
       </w:tblCellMar>
     </w:tblPr>
@@ -30884,9 +30877,7 @@
       <w:tblStyleRowBandSize w:val="1"/>
       <w:tblStyleColBandSize w:val="1"/>
       <w:tblCellMar>
-        <w:top w:w="0" w:type="dxa"/>
         <w:left w:w="115" w:type="dxa"/>
-        <w:bottom w:w="0" w:type="dxa"/>
         <w:right w:w="115" w:type="dxa"/>
       </w:tblCellMar>
     </w:tblPr>
@@ -30954,9 +30945,7 @@
       <w:tblStyleRowBandSize w:val="1"/>
       <w:tblStyleColBandSize w:val="1"/>
       <w:tblCellMar>
-        <w:top w:w="0" w:type="dxa"/>
         <w:left w:w="115" w:type="dxa"/>
-        <w:bottom w:w="0" w:type="dxa"/>
         <w:right w:w="115" w:type="dxa"/>
       </w:tblCellMar>
     </w:tblPr>
@@ -31024,9 +31013,7 @@
       <w:tblStyleRowBandSize w:val="1"/>
       <w:tblStyleColBandSize w:val="1"/>
       <w:tblCellMar>
-        <w:top w:w="0" w:type="dxa"/>
         <w:left w:w="115" w:type="dxa"/>
-        <w:bottom w:w="0" w:type="dxa"/>
         <w:right w:w="115" w:type="dxa"/>
       </w:tblCellMar>
     </w:tblPr>
@@ -31094,9 +31081,7 @@
       <w:tblStyleRowBandSize w:val="1"/>
       <w:tblStyleColBandSize w:val="1"/>
       <w:tblCellMar>
-        <w:top w:w="0" w:type="dxa"/>
         <w:left w:w="115" w:type="dxa"/>
-        <w:bottom w:w="0" w:type="dxa"/>
         <w:right w:w="115" w:type="dxa"/>
       </w:tblCellMar>
     </w:tblPr>
@@ -31164,9 +31149,7 @@
       <w:tblStyleRowBandSize w:val="1"/>
       <w:tblStyleColBandSize w:val="1"/>
       <w:tblCellMar>
-        <w:top w:w="0" w:type="dxa"/>
         <w:left w:w="115" w:type="dxa"/>
-        <w:bottom w:w="0" w:type="dxa"/>
         <w:right w:w="115" w:type="dxa"/>
       </w:tblCellMar>
     </w:tblPr>
@@ -31234,9 +31217,7 @@
       <w:tblStyleRowBandSize w:val="1"/>
       <w:tblStyleColBandSize w:val="1"/>
       <w:tblCellMar>
-        <w:top w:w="0" w:type="dxa"/>
         <w:left w:w="115" w:type="dxa"/>
-        <w:bottom w:w="0" w:type="dxa"/>
         <w:right w:w="115" w:type="dxa"/>
       </w:tblCellMar>
     </w:tblPr>
@@ -31304,9 +31285,7 @@
       <w:tblStyleRowBandSize w:val="1"/>
       <w:tblStyleColBandSize w:val="1"/>
       <w:tblCellMar>
-        <w:top w:w="0" w:type="dxa"/>
         <w:left w:w="115" w:type="dxa"/>
-        <w:bottom w:w="0" w:type="dxa"/>
         <w:right w:w="115" w:type="dxa"/>
       </w:tblCellMar>
     </w:tblPr>
@@ -31374,9 +31353,7 @@
       <w:tblStyleRowBandSize w:val="1"/>
       <w:tblStyleColBandSize w:val="1"/>
       <w:tblCellMar>
-        <w:top w:w="0" w:type="dxa"/>
         <w:left w:w="115" w:type="dxa"/>
-        <w:bottom w:w="0" w:type="dxa"/>
         <w:right w:w="115" w:type="dxa"/>
       </w:tblCellMar>
     </w:tblPr>
@@ -31444,9 +31421,7 @@
       <w:tblStyleRowBandSize w:val="1"/>
       <w:tblStyleColBandSize w:val="1"/>
       <w:tblCellMar>
-        <w:top w:w="0" w:type="dxa"/>
         <w:left w:w="115" w:type="dxa"/>
-        <w:bottom w:w="0" w:type="dxa"/>
         <w:right w:w="115" w:type="dxa"/>
       </w:tblCellMar>
     </w:tblPr>
@@ -31514,9 +31489,7 @@
       <w:tblStyleRowBandSize w:val="1"/>
       <w:tblStyleColBandSize w:val="1"/>
       <w:tblCellMar>
-        <w:top w:w="0" w:type="dxa"/>
         <w:left w:w="115" w:type="dxa"/>
-        <w:bottom w:w="0" w:type="dxa"/>
         <w:right w:w="115" w:type="dxa"/>
       </w:tblCellMar>
     </w:tblPr>
@@ -31584,9 +31557,7 @@
       <w:tblStyleRowBandSize w:val="1"/>
       <w:tblStyleColBandSize w:val="1"/>
       <w:tblCellMar>
-        <w:top w:w="0" w:type="dxa"/>
         <w:left w:w="115" w:type="dxa"/>
-        <w:bottom w:w="0" w:type="dxa"/>
         <w:right w:w="115" w:type="dxa"/>
       </w:tblCellMar>
     </w:tblPr>
@@ -31654,9 +31625,7 @@
       <w:tblStyleRowBandSize w:val="1"/>
       <w:tblStyleColBandSize w:val="1"/>
       <w:tblCellMar>
-        <w:top w:w="0" w:type="dxa"/>
         <w:left w:w="115" w:type="dxa"/>
-        <w:bottom w:w="0" w:type="dxa"/>
         <w:right w:w="115" w:type="dxa"/>
       </w:tblCellMar>
     </w:tblPr>
@@ -31724,9 +31693,7 @@
       <w:tblStyleRowBandSize w:val="1"/>
       <w:tblStyleColBandSize w:val="1"/>
       <w:tblCellMar>
-        <w:top w:w="0" w:type="dxa"/>
         <w:left w:w="115" w:type="dxa"/>
-        <w:bottom w:w="0" w:type="dxa"/>
         <w:right w:w="115" w:type="dxa"/>
       </w:tblCellMar>
     </w:tblPr>
@@ -31794,9 +31761,7 @@
       <w:tblStyleRowBandSize w:val="1"/>
       <w:tblStyleColBandSize w:val="1"/>
       <w:tblCellMar>
-        <w:top w:w="0" w:type="dxa"/>
         <w:left w:w="115" w:type="dxa"/>
-        <w:bottom w:w="0" w:type="dxa"/>
         <w:right w:w="115" w:type="dxa"/>
       </w:tblCellMar>
     </w:tblPr>
@@ -31864,9 +31829,7 @@
       <w:tblStyleRowBandSize w:val="1"/>
       <w:tblStyleColBandSize w:val="1"/>
       <w:tblCellMar>
-        <w:top w:w="0" w:type="dxa"/>
         <w:left w:w="115" w:type="dxa"/>
-        <w:bottom w:w="0" w:type="dxa"/>
         <w:right w:w="115" w:type="dxa"/>
       </w:tblCellMar>
     </w:tblPr>
@@ -31934,9 +31897,7 @@
       <w:tblStyleRowBandSize w:val="1"/>
       <w:tblStyleColBandSize w:val="1"/>
       <w:tblCellMar>
-        <w:top w:w="0" w:type="dxa"/>
         <w:left w:w="115" w:type="dxa"/>
-        <w:bottom w:w="0" w:type="dxa"/>
         <w:right w:w="115" w:type="dxa"/>
       </w:tblCellMar>
     </w:tblPr>
@@ -32004,9 +31965,7 @@
       <w:tblStyleRowBandSize w:val="1"/>
       <w:tblStyleColBandSize w:val="1"/>
       <w:tblCellMar>
-        <w:top w:w="0" w:type="dxa"/>
         <w:left w:w="115" w:type="dxa"/>
-        <w:bottom w:w="0" w:type="dxa"/>
         <w:right w:w="115" w:type="dxa"/>
       </w:tblCellMar>
     </w:tblPr>
@@ -32074,9 +32033,7 @@
       <w:tblStyleRowBandSize w:val="1"/>
       <w:tblStyleColBandSize w:val="1"/>
       <w:tblCellMar>
-        <w:top w:w="0" w:type="dxa"/>
         <w:left w:w="115" w:type="dxa"/>
-        <w:bottom w:w="0" w:type="dxa"/>
         <w:right w:w="115" w:type="dxa"/>
       </w:tblCellMar>
     </w:tblPr>
@@ -32144,9 +32101,7 @@
       <w:tblStyleRowBandSize w:val="1"/>
       <w:tblStyleColBandSize w:val="1"/>
       <w:tblCellMar>
-        <w:top w:w="0" w:type="dxa"/>
         <w:left w:w="115" w:type="dxa"/>
-        <w:bottom w:w="0" w:type="dxa"/>
         <w:right w:w="115" w:type="dxa"/>
       </w:tblCellMar>
     </w:tblPr>
@@ -32214,9 +32169,7 @@
       <w:tblStyleRowBandSize w:val="1"/>
       <w:tblStyleColBandSize w:val="1"/>
       <w:tblCellMar>
-        <w:top w:w="0" w:type="dxa"/>
         <w:left w:w="115" w:type="dxa"/>
-        <w:bottom w:w="0" w:type="dxa"/>
         <w:right w:w="115" w:type="dxa"/>
       </w:tblCellMar>
     </w:tblPr>
@@ -32284,9 +32237,7 @@
       <w:tblStyleRowBandSize w:val="1"/>
       <w:tblStyleColBandSize w:val="1"/>
       <w:tblCellMar>
-        <w:top w:w="0" w:type="dxa"/>
         <w:left w:w="115" w:type="dxa"/>
-        <w:bottom w:w="0" w:type="dxa"/>
         <w:right w:w="115" w:type="dxa"/>
       </w:tblCellMar>
     </w:tblPr>
@@ -32354,9 +32305,7 @@
       <w:tblStyleRowBandSize w:val="1"/>
       <w:tblStyleColBandSize w:val="1"/>
       <w:tblCellMar>
-        <w:top w:w="0" w:type="dxa"/>
         <w:left w:w="115" w:type="dxa"/>
-        <w:bottom w:w="0" w:type="dxa"/>
         <w:right w:w="115" w:type="dxa"/>
       </w:tblCellMar>
     </w:tblPr>
@@ -32424,9 +32373,7 @@
       <w:tblStyleRowBandSize w:val="1"/>
       <w:tblStyleColBandSize w:val="1"/>
       <w:tblCellMar>
-        <w:top w:w="0" w:type="dxa"/>
         <w:left w:w="115" w:type="dxa"/>
-        <w:bottom w:w="0" w:type="dxa"/>
         <w:right w:w="115" w:type="dxa"/>
       </w:tblCellMar>
     </w:tblPr>
@@ -32494,9 +32441,7 @@
       <w:tblStyleRowBandSize w:val="1"/>
       <w:tblStyleColBandSize w:val="1"/>
       <w:tblCellMar>
-        <w:top w:w="0" w:type="dxa"/>
         <w:left w:w="115" w:type="dxa"/>
-        <w:bottom w:w="0" w:type="dxa"/>
         <w:right w:w="115" w:type="dxa"/>
       </w:tblCellMar>
     </w:tblPr>
@@ -32564,9 +32509,7 @@
       <w:tblStyleRowBandSize w:val="1"/>
       <w:tblStyleColBandSize w:val="1"/>
       <w:tblCellMar>
-        <w:top w:w="0" w:type="dxa"/>
         <w:left w:w="115" w:type="dxa"/>
-        <w:bottom w:w="0" w:type="dxa"/>
         <w:right w:w="115" w:type="dxa"/>
       </w:tblCellMar>
     </w:tblPr>
@@ -32634,9 +32577,7 @@
       <w:tblStyleRowBandSize w:val="1"/>
       <w:tblStyleColBandSize w:val="1"/>
       <w:tblCellMar>
-        <w:top w:w="0" w:type="dxa"/>
         <w:left w:w="115" w:type="dxa"/>
-        <w:bottom w:w="0" w:type="dxa"/>
         <w:right w:w="115" w:type="dxa"/>
       </w:tblCellMar>
     </w:tblPr>
@@ -32704,9 +32645,7 @@
       <w:tblStyleRowBandSize w:val="1"/>
       <w:tblStyleColBandSize w:val="1"/>
       <w:tblCellMar>
-        <w:top w:w="0" w:type="dxa"/>
         <w:left w:w="115" w:type="dxa"/>
-        <w:bottom w:w="0" w:type="dxa"/>
         <w:right w:w="115" w:type="dxa"/>
       </w:tblCellMar>
     </w:tblPr>
@@ -32774,9 +32713,7 @@
       <w:tblStyleRowBandSize w:val="1"/>
       <w:tblStyleColBandSize w:val="1"/>
       <w:tblCellMar>
-        <w:top w:w="0" w:type="dxa"/>
         <w:left w:w="115" w:type="dxa"/>
-        <w:bottom w:w="0" w:type="dxa"/>
         <w:right w:w="115" w:type="dxa"/>
       </w:tblCellMar>
     </w:tblPr>
@@ -32844,9 +32781,7 @@
       <w:tblStyleRowBandSize w:val="1"/>
       <w:tblStyleColBandSize w:val="1"/>
       <w:tblCellMar>
-        <w:top w:w="0" w:type="dxa"/>
         <w:left w:w="115" w:type="dxa"/>
-        <w:bottom w:w="0" w:type="dxa"/>
         <w:right w:w="115" w:type="dxa"/>
       </w:tblCellMar>
     </w:tblPr>
@@ -32914,9 +32849,7 @@
       <w:tblStyleRowBandSize w:val="1"/>
       <w:tblStyleColBandSize w:val="1"/>
       <w:tblCellMar>
-        <w:top w:w="0" w:type="dxa"/>
         <w:left w:w="115" w:type="dxa"/>
-        <w:bottom w:w="0" w:type="dxa"/>
         <w:right w:w="115" w:type="dxa"/>
       </w:tblCellMar>
     </w:tblPr>
@@ -32984,9 +32917,7 @@
       <w:tblStyleRowBandSize w:val="1"/>
       <w:tblStyleColBandSize w:val="1"/>
       <w:tblCellMar>
-        <w:top w:w="0" w:type="dxa"/>
         <w:left w:w="115" w:type="dxa"/>
-        <w:bottom w:w="0" w:type="dxa"/>
         <w:right w:w="115" w:type="dxa"/>
       </w:tblCellMar>
     </w:tblPr>

</xml_diff>

<commit_message>
Version con actualizaciones para el modulo terapeuta
</commit_message>
<xml_diff>
--- a/Documento_SRS.docx
+++ b/Documento_SRS.docx
@@ -1,6 +1,6 @@
 
 <file path=word/document.xml><?xml version="1.0" encoding="utf-8"?>
-<w:document xmlns:wpc="http://schemas.microsoft.com/office/word/2010/wordprocessingCanvas" xmlns:cx="http://schemas.microsoft.com/office/drawing/2014/chartex" xmlns:cx1="http://schemas.microsoft.com/office/drawing/2015/9/8/chartex" xmlns:cx2="http://schemas.microsoft.com/office/drawing/2015/10/21/chartex" xmlns:cx3="http://schemas.microsoft.com/office/drawing/2016/5/9/chartex" xmlns:cx4="http://schemas.microsoft.com/office/drawing/2016/5/10/chartex" xmlns:cx5="http://schemas.microsoft.com/office/drawing/2016/5/11/chartex" xmlns:cx6="http://schemas.microsoft.com/office/drawing/2016/5/12/chartex" xmlns:cx7="http://schemas.microsoft.com/office/drawing/2016/5/13/chartex" xmlns:cx8="http://schemas.microsoft.com/office/drawing/2016/5/14/chartex" xmlns:mc="http://schemas.openxmlformats.org/markup-compatibility/2006" xmlns:aink="http://schemas.microsoft.com/office/drawing/2016/ink" xmlns:am3d="http://schemas.microsoft.com/office/drawing/2017/model3d" xmlns:o="urn:schemas-microsoft-com:office:office" xmlns:r="http://schemas.openxmlformats.org/officeDocument/2006/relationships" xmlns:m="http://schemas.openxmlformats.org/officeDocument/2006/math" xmlns:v="urn:schemas-microsoft-com:vml" xmlns:wp14="http://schemas.microsoft.com/office/word/2010/wordprocessingDrawing" xmlns:wp="http://schemas.openxmlformats.org/drawingml/2006/wordprocessingDrawing" xmlns:w10="urn:schemas-microsoft-com:office:word" xmlns:w="http://schemas.openxmlformats.org/wordprocessingml/2006/main" xmlns:w14="http://schemas.microsoft.com/office/word/2010/wordml" xmlns:w15="http://schemas.microsoft.com/office/word/2012/wordml" xmlns:w16cex="http://schemas.microsoft.com/office/word/2018/wordml/cex" xmlns:w16cid="http://schemas.microsoft.com/office/word/2016/wordml/cid" xmlns:w16="http://schemas.microsoft.com/office/word/2018/wordml" xmlns:w16se="http://schemas.microsoft.com/office/word/2015/wordml/symex" xmlns:wpg="http://schemas.microsoft.com/office/word/2010/wordprocessingGroup" xmlns:wpi="http://schemas.microsoft.com/office/word/2010/wordprocessingInk" xmlns:wne="http://schemas.microsoft.com/office/word/2006/wordml" xmlns:wps="http://schemas.microsoft.com/office/word/2010/wordprocessingShape" mc:Ignorable="w14 w15 w16se w16cid w16 w16cex wp14">
+<w:document xmlns:wpc="http://schemas.microsoft.com/office/word/2010/wordprocessingCanvas" xmlns:cx="http://schemas.microsoft.com/office/drawing/2014/chartex" xmlns:cx1="http://schemas.microsoft.com/office/drawing/2015/9/8/chartex" xmlns:cx2="http://schemas.microsoft.com/office/drawing/2015/10/21/chartex" xmlns:cx3="http://schemas.microsoft.com/office/drawing/2016/5/9/chartex" xmlns:cx4="http://schemas.microsoft.com/office/drawing/2016/5/10/chartex" xmlns:cx5="http://schemas.microsoft.com/office/drawing/2016/5/11/chartex" xmlns:cx6="http://schemas.microsoft.com/office/drawing/2016/5/12/chartex" xmlns:cx7="http://schemas.microsoft.com/office/drawing/2016/5/13/chartex" xmlns:cx8="http://schemas.microsoft.com/office/drawing/2016/5/14/chartex" xmlns:mc="http://schemas.openxmlformats.org/markup-compatibility/2006" xmlns:aink="http://schemas.microsoft.com/office/drawing/2016/ink" xmlns:am3d="http://schemas.microsoft.com/office/drawing/2017/model3d" xmlns:o="urn:schemas-microsoft-com:office:office" xmlns:r="http://schemas.openxmlformats.org/officeDocument/2006/relationships" xmlns:m="http://schemas.openxmlformats.org/officeDocument/2006/math" xmlns:v="urn:schemas-microsoft-com:vml" xmlns:wp14="http://schemas.microsoft.com/office/word/2010/wordprocessingDrawing" xmlns:wp="http://schemas.openxmlformats.org/drawingml/2006/wordprocessingDrawing" xmlns:w10="urn:schemas-microsoft-com:office:word" xmlns:w="http://schemas.openxmlformats.org/wordprocessingml/2006/main" xmlns:w14="http://schemas.microsoft.com/office/word/2010/wordml" xmlns:w15="http://schemas.microsoft.com/office/word/2012/wordml" xmlns:w16cex="http://schemas.microsoft.com/office/word/2018/wordml/cex" xmlns:w16cid="http://schemas.microsoft.com/office/word/2016/wordml/cid" xmlns:w16="http://schemas.microsoft.com/office/word/2018/wordml" xmlns:w16sdtdh="http://schemas.microsoft.com/office/word/2020/wordml/sdtdatahash" xmlns:w16se="http://schemas.microsoft.com/office/word/2015/wordml/symex" xmlns:wpg="http://schemas.microsoft.com/office/word/2010/wordprocessingGroup" xmlns:wpi="http://schemas.microsoft.com/office/word/2010/wordprocessingInk" xmlns:wne="http://schemas.microsoft.com/office/word/2006/wordml" xmlns:wps="http://schemas.microsoft.com/office/word/2010/wordprocessingShape" mc:Ignorable="w14 w15 w16se w16cid w16 w16cex w16sdtdh wp14">
   <w:body>
     <w:p>
       <w:pPr>
@@ -1168,7 +1168,7 @@
                     </wp:anchor>
                   </w:drawing>
                 </mc:Choice>
-                <mc:Fallback xmlns:sl="http://schemas.openxmlformats.org/schemaLibrary/2006/main" xmlns:a="http://schemas.openxmlformats.org/drawingml/2006/main" xmlns:pic="http://schemas.openxmlformats.org/drawingml/2006/picture" xmlns:c="http://schemas.openxmlformats.org/drawingml/2006/chart" xmlns:lc="http://schemas.openxmlformats.org/drawingml/2006/lockedCanvas" xmlns:dgm="http://schemas.openxmlformats.org/drawingml/2006/diagram">
+                <mc:Fallback xmlns:dgm="http://schemas.openxmlformats.org/drawingml/2006/diagram" xmlns:lc="http://schemas.openxmlformats.org/drawingml/2006/lockedCanvas" xmlns:c="http://schemas.openxmlformats.org/drawingml/2006/chart" xmlns:pic="http://schemas.openxmlformats.org/drawingml/2006/picture" xmlns:a="http://schemas.openxmlformats.org/drawingml/2006/main" xmlns:sl="http://schemas.openxmlformats.org/schemaLibrary/2006/main">
                   <w:drawing>
                     <wp:anchor allowOverlap="1" behindDoc="0" distB="0" distT="0" distL="114300" distR="114300" hidden="0" layoutInCell="1" locked="0" relativeHeight="0" simplePos="0">
                       <wp:simplePos x="0" y="0"/>
@@ -1367,7 +1367,7 @@
                     </wp:anchor>
                   </w:drawing>
                 </mc:Choice>
-                <mc:Fallback xmlns:sl="http://schemas.openxmlformats.org/schemaLibrary/2006/main" xmlns:a="http://schemas.openxmlformats.org/drawingml/2006/main" xmlns:pic="http://schemas.openxmlformats.org/drawingml/2006/picture" xmlns:c="http://schemas.openxmlformats.org/drawingml/2006/chart" xmlns:lc="http://schemas.openxmlformats.org/drawingml/2006/lockedCanvas" xmlns:dgm="http://schemas.openxmlformats.org/drawingml/2006/diagram">
+                <mc:Fallback xmlns:dgm="http://schemas.openxmlformats.org/drawingml/2006/diagram" xmlns:lc="http://schemas.openxmlformats.org/drawingml/2006/lockedCanvas" xmlns:c="http://schemas.openxmlformats.org/drawingml/2006/chart" xmlns:pic="http://schemas.openxmlformats.org/drawingml/2006/picture" xmlns:a="http://schemas.openxmlformats.org/drawingml/2006/main" xmlns:sl="http://schemas.openxmlformats.org/schemaLibrary/2006/main">
                   <w:drawing>
                     <wp:anchor allowOverlap="1" behindDoc="0" distB="0" distT="0" distL="114300" distR="114300" hidden="0" layoutInCell="1" locked="0" relativeHeight="0" simplePos="0">
                       <wp:simplePos x="0" y="0"/>
@@ -8170,7 +8170,7 @@
     <w:tbl>
       <w:tblPr>
         <w:tblStyle w:val="a7"/>
-        <w:tblW w:w="9351" w:type="dxa"/>
+        <w:tblW w:w="9634" w:type="dxa"/>
         <w:tblInd w:w="0" w:type="dxa"/>
         <w:tblBorders>
           <w:top w:val="single" w:sz="4" w:space="0" w:color="FFFFFF"/>
@@ -8185,9 +8185,10 @@
       </w:tblPr>
       <w:tblGrid>
         <w:gridCol w:w="2972"/>
-        <w:gridCol w:w="1701"/>
-        <w:gridCol w:w="2126"/>
-        <w:gridCol w:w="2552"/>
+        <w:gridCol w:w="1843"/>
+        <w:gridCol w:w="1843"/>
+        <w:gridCol w:w="141"/>
+        <w:gridCol w:w="2835"/>
       </w:tblGrid>
       <w:tr>
         <w:trPr>
@@ -8196,8 +8197,8 @@
         <w:tc>
           <w:tcPr>
             <w:cnfStyle w:val="001000000000" w:firstRow="0" w:lastRow="0" w:firstColumn="1" w:lastColumn="0" w:oddVBand="0" w:evenVBand="0" w:oddHBand="0" w:evenHBand="0" w:firstRowFirstColumn="0" w:firstRowLastColumn="0" w:lastRowFirstColumn="0" w:lastRowLastColumn="0"/>
-            <w:tcW w:w="9351" w:type="dxa"/>
-            <w:gridSpan w:val="4"/>
+            <w:tcW w:w="9634" w:type="dxa"/>
+            <w:gridSpan w:val="5"/>
           </w:tcPr>
           <w:p>
             <w:pPr>
@@ -8231,7 +8232,7 @@
         <w:tc>
           <w:tcPr>
             <w:tcW w:w="3827" w:type="dxa"/>
-            <w:gridSpan w:val="2"/>
+            <w:gridSpan w:val="3"/>
             <w:shd w:val="clear" w:color="auto" w:fill="D9D9D9"/>
           </w:tcPr>
           <w:p>
@@ -8246,7 +8247,7 @@
         </w:tc>
         <w:tc>
           <w:tcPr>
-            <w:tcW w:w="2552" w:type="dxa"/>
+            <w:tcW w:w="2835" w:type="dxa"/>
             <w:shd w:val="clear" w:color="auto" w:fill="D9D9D9"/>
           </w:tcPr>
           <w:p>
@@ -8281,7 +8282,7 @@
         <w:tc>
           <w:tcPr>
             <w:tcW w:w="3827" w:type="dxa"/>
-            <w:gridSpan w:val="2"/>
+            <w:gridSpan w:val="3"/>
           </w:tcPr>
           <w:p>
             <w:pPr>
@@ -8295,7 +8296,7 @@
         </w:tc>
         <w:tc>
           <w:tcPr>
-            <w:tcW w:w="2552" w:type="dxa"/>
+            <w:tcW w:w="2835" w:type="dxa"/>
           </w:tcPr>
           <w:p>
             <w:pPr>
@@ -8329,8 +8330,8 @@
         </w:tc>
         <w:tc>
           <w:tcPr>
-            <w:tcW w:w="6379" w:type="dxa"/>
-            <w:gridSpan w:val="3"/>
+            <w:tcW w:w="6662" w:type="dxa"/>
+            <w:gridSpan w:val="4"/>
             <w:shd w:val="clear" w:color="auto" w:fill="D9D9D9"/>
           </w:tcPr>
           <w:p>
@@ -8361,7 +8362,7 @@
         </w:tc>
         <w:tc>
           <w:tcPr>
-            <w:tcW w:w="1701" w:type="dxa"/>
+            <w:tcW w:w="1843" w:type="dxa"/>
           </w:tcPr>
           <w:p>
             <w:pPr>
@@ -8375,7 +8376,8 @@
         </w:tc>
         <w:tc>
           <w:tcPr>
-            <w:tcW w:w="2126" w:type="dxa"/>
+            <w:tcW w:w="1984" w:type="dxa"/>
+            <w:gridSpan w:val="2"/>
           </w:tcPr>
           <w:p>
             <w:pPr>
@@ -8389,7 +8391,7 @@
         </w:tc>
         <w:tc>
           <w:tcPr>
-            <w:tcW w:w="2552" w:type="dxa"/>
+            <w:tcW w:w="2835" w:type="dxa"/>
           </w:tcPr>
           <w:p>
             <w:pPr>
@@ -8652,10 +8654,36 @@
               <w:t>-Contraseña (et)</w:t>
             </w:r>
           </w:p>
-        </w:tc>
-        <w:tc>
-          <w:tcPr>
-            <w:tcW w:w="1701" w:type="dxa"/>
+          <w:p>
+            <w:pPr>
+              <w:ind w:left="0" w:firstLine="0"/>
+              <w:jc w:val="left"/>
+            </w:pPr>
+            <w:r>
+              <w:rPr>
+                <w:b w:val="0"/>
+              </w:rPr>
+              <w:t>-Tipo de usuario (</w:t>
+            </w:r>
+            <w:proofErr w:type="spellStart"/>
+            <w:r>
+              <w:rPr>
+                <w:b w:val="0"/>
+              </w:rPr>
+              <w:t>chlist</w:t>
+            </w:r>
+            <w:proofErr w:type="spellEnd"/>
+            <w:r>
+              <w:rPr>
+                <w:b w:val="0"/>
+              </w:rPr>
+              <w:t>)</w:t>
+            </w:r>
+          </w:p>
+        </w:tc>
+        <w:tc>
+          <w:tcPr>
+            <w:tcW w:w="1843" w:type="dxa"/>
             <w:shd w:val="clear" w:color="auto" w:fill="D9D9D9"/>
           </w:tcPr>
           <w:p>
@@ -8671,7 +8699,7 @@
         </w:tc>
         <w:tc>
           <w:tcPr>
-            <w:tcW w:w="2126" w:type="dxa"/>
+            <w:tcW w:w="1843" w:type="dxa"/>
             <w:shd w:val="clear" w:color="auto" w:fill="D9D9D9"/>
           </w:tcPr>
           <w:p>
@@ -8687,7 +8715,8 @@
         </w:tc>
         <w:tc>
           <w:tcPr>
-            <w:tcW w:w="2552" w:type="dxa"/>
+            <w:tcW w:w="2976" w:type="dxa"/>
+            <w:gridSpan w:val="2"/>
             <w:shd w:val="clear" w:color="auto" w:fill="D9D9D9"/>
           </w:tcPr>
           <w:p>
@@ -8707,10 +8736,13 @@
               <w:cnfStyle w:val="000000100000" w:firstRow="0" w:lastRow="0" w:firstColumn="0" w:lastColumn="0" w:oddVBand="0" w:evenVBand="0" w:oddHBand="1" w:evenHBand="0" w:firstRowFirstColumn="0" w:firstRowLastColumn="0" w:lastRowFirstColumn="0" w:lastRowLastColumn="0"/>
             </w:pPr>
             <w:r>
-              <w:t>terapeutas que no cuenten con los datos completos de manera correcta</w:t>
-            </w:r>
-            <w:r>
-              <w:t>. Con excepción del segundo apellido, en caso de que el paciente no tenga se deberá escribir (NA).</w:t>
+              <w:t xml:space="preserve">terapeutas que no cuenten con los </w:t>
+            </w:r>
+            <w:r>
+              <w:t>campos obligatorios (Los que tienen el símbolo de asterisco)</w:t>
+            </w:r>
+            <w:r>
+              <w:t xml:space="preserve">. </w:t>
             </w:r>
           </w:p>
           <w:p>
@@ -8728,6 +8760,32 @@
             </w:pPr>
             <w:r>
               <w:t>Se deberá capturar su contraseña dos veces y deberán de coincidir.</w:t>
+            </w:r>
+            <w:r>
+              <w:t xml:space="preserve"> La contraseñ</w:t>
+            </w:r>
+            <w:r>
+              <w:t xml:space="preserve">a debe cumplir con los aspectos de seguridad </w:t>
+            </w:r>
+            <w:r>
+              <w:t>mencionados en requisitos no funcionales de seguridad.</w:t>
+            </w:r>
+          </w:p>
+          <w:p>
+            <w:pPr>
+              <w:ind w:left="0" w:firstLine="0"/>
+              <w:jc w:val="left"/>
+              <w:cnfStyle w:val="000000100000" w:firstRow="0" w:lastRow="0" w:firstColumn="0" w:lastColumn="0" w:oddVBand="0" w:evenVBand="0" w:oddHBand="1" w:evenHBand="0" w:firstRowFirstColumn="0" w:firstRowLastColumn="0" w:lastRowFirstColumn="0" w:lastRowLastColumn="0"/>
+            </w:pPr>
+          </w:p>
+          <w:p>
+            <w:pPr>
+              <w:ind w:left="0" w:firstLine="0"/>
+              <w:jc w:val="left"/>
+              <w:cnfStyle w:val="000000100000" w:firstRow="0" w:lastRow="0" w:firstColumn="0" w:lastColumn="0" w:oddVBand="0" w:evenVBand="0" w:oddHBand="1" w:evenHBand="0" w:firstRowFirstColumn="0" w:firstRowLastColumn="0" w:lastRowFirstColumn="0" w:lastRowLastColumn="0"/>
+            </w:pPr>
+            <w:r>
+              <w:t>De existir un terapeuta que tenga el mismo nombre de usuario no se podrá agregar.</w:t>
             </w:r>
           </w:p>
         </w:tc>
@@ -8752,8 +8810,8 @@
         </w:tc>
         <w:tc>
           <w:tcPr>
-            <w:tcW w:w="6379" w:type="dxa"/>
-            <w:gridSpan w:val="3"/>
+            <w:tcW w:w="6662" w:type="dxa"/>
+            <w:gridSpan w:val="4"/>
           </w:tcPr>
           <w:p>
             <w:pPr>
@@ -8767,31 +8825,6 @@
         </w:tc>
       </w:tr>
     </w:tbl>
-    <w:p>
-      <w:pPr>
-        <w:ind w:left="0" w:firstLine="0"/>
-      </w:pPr>
-    </w:p>
-    <w:p>
-      <w:pPr>
-        <w:ind w:left="0" w:firstLine="0"/>
-      </w:pPr>
-    </w:p>
-    <w:p>
-      <w:pPr>
-        <w:ind w:left="0" w:firstLine="0"/>
-      </w:pPr>
-    </w:p>
-    <w:p>
-      <w:pPr>
-        <w:ind w:left="0" w:firstLine="0"/>
-      </w:pPr>
-    </w:p>
-    <w:p>
-      <w:pPr>
-        <w:ind w:left="0" w:firstLine="0"/>
-      </w:pPr>
-    </w:p>
     <w:p>
       <w:pPr>
         <w:ind w:left="0" w:firstLine="0"/>
@@ -9116,7 +9149,13 @@
               <w:rPr>
                 <w:b w:val="0"/>
               </w:rPr>
-              <w:t xml:space="preserve">Apellidos </w:t>
+              <w:t>Apellido</w:t>
+            </w:r>
+            <w:r>
+              <w:rPr>
+                <w:b w:val="0"/>
+              </w:rPr>
+              <w:t xml:space="preserve"> paterno</w:t>
             </w:r>
           </w:p>
           <w:p>
@@ -9128,7 +9167,13 @@
               <w:rPr>
                 <w:b w:val="0"/>
               </w:rPr>
-              <w:t xml:space="preserve">Edad </w:t>
+              <w:t>Apellido materno</w:t>
+            </w:r>
+            <w:r>
+              <w:rPr>
+                <w:b w:val="0"/>
+              </w:rPr>
+              <w:t xml:space="preserve"> </w:t>
             </w:r>
           </w:p>
           <w:p>
@@ -9140,7 +9185,7 @@
               <w:rPr>
                 <w:b w:val="0"/>
               </w:rPr>
-              <w:t>Número de pacientes</w:t>
+              <w:t>Contacto</w:t>
             </w:r>
           </w:p>
         </w:tc>
@@ -9829,7 +9874,18 @@
               <w:cnfStyle w:val="000000100000" w:firstRow="0" w:lastRow="0" w:firstColumn="0" w:lastColumn="0" w:oddVBand="0" w:evenVBand="0" w:oddHBand="1" w:evenHBand="0" w:firstRowFirstColumn="0" w:firstRowLastColumn="0" w:lastRowFirstColumn="0" w:lastRowLastColumn="0"/>
             </w:pPr>
             <w:r>
-              <w:t xml:space="preserve">Se le permitirá al usuario administrador editar los datos de un terapeuta. Los datos actuales del terapeuta serán mostrados en su casilla correspondiente. </w:t>
+              <w:t>Se le permitirá al usuario administrador editar los datos de un terapeuta. Los datos actuales del terapeuta serán mostrados en su casilla correspondiente</w:t>
+            </w:r>
+            <w:r>
+              <w:t xml:space="preserve"> mediante un texto de color gris que </w:t>
+            </w:r>
+            <w:proofErr w:type="spellStart"/>
+            <w:r>
+              <w:t>desaparesera</w:t>
+            </w:r>
+            <w:proofErr w:type="spellEnd"/>
+            <w:r>
+              <w:t xml:space="preserve"> al ingresar un carácter valido y en caso que se deje vacío el campo volverá aparecer el dato correspondiente.</w:t>
             </w:r>
           </w:p>
         </w:tc>
@@ -9959,7 +10015,7 @@
               <w:cnfStyle w:val="000000100000" w:firstRow="0" w:lastRow="0" w:firstColumn="0" w:lastColumn="0" w:oddVBand="0" w:evenVBand="0" w:oddHBand="1" w:evenHBand="0" w:firstRowFirstColumn="0" w:firstRowLastColumn="0" w:lastRowFirstColumn="0" w:lastRowLastColumn="0"/>
             </w:pPr>
             <w:r>
-              <w:t>No se podrá editar</w:t>
+              <w:t>Para poder editar un terapeuta debe ser ingresado con el tipo de dato correcto.</w:t>
             </w:r>
           </w:p>
           <w:p>
@@ -9968,9 +10024,6 @@
               <w:jc w:val="left"/>
               <w:cnfStyle w:val="000000100000" w:firstRow="0" w:lastRow="0" w:firstColumn="0" w:lastColumn="0" w:oddVBand="0" w:evenVBand="0" w:oddHBand="1" w:evenHBand="0" w:firstRowFirstColumn="0" w:firstRowLastColumn="0" w:lastRowFirstColumn="0" w:lastRowLastColumn="0"/>
             </w:pPr>
-            <w:r>
-              <w:t>terapeutas que no cuenten con los datos completos de manera correcta.</w:t>
-            </w:r>
           </w:p>
           <w:p>
             <w:pPr>
@@ -9978,15 +10031,17 @@
               <w:jc w:val="left"/>
               <w:cnfStyle w:val="000000100000" w:firstRow="0" w:lastRow="0" w:firstColumn="0" w:lastColumn="0" w:oddVBand="0" w:evenVBand="0" w:oddHBand="1" w:evenHBand="0" w:firstRowFirstColumn="0" w:firstRowLastColumn="0" w:lastRowFirstColumn="0" w:lastRowLastColumn="0"/>
             </w:pPr>
-          </w:p>
-          <w:p>
-            <w:pPr>
-              <w:ind w:left="0" w:firstLine="0"/>
-              <w:jc w:val="left"/>
-              <w:cnfStyle w:val="000000100000" w:firstRow="0" w:lastRow="0" w:firstColumn="0" w:lastColumn="0" w:oddVBand="0" w:evenVBand="0" w:oddHBand="1" w:evenHBand="0" w:firstRowFirstColumn="0" w:firstRowLastColumn="0" w:lastRowFirstColumn="0" w:lastRowLastColumn="0"/>
-            </w:pPr>
-            <w:r>
-              <w:t>Se deberá capturar su contraseña dos veces y deben de coincidir.</w:t>
+            <w:r>
+              <w:t>En caso de modificar la contraseñ</w:t>
+            </w:r>
+            <w:r>
+              <w:t xml:space="preserve">a </w:t>
+            </w:r>
+            <w:r>
+              <w:t>s</w:t>
+            </w:r>
+            <w:r>
+              <w:t>e deberá capturar su contraseña dos veces y deben de coincidir.</w:t>
             </w:r>
           </w:p>
           <w:p>
@@ -10043,25 +10098,10 @@
         <w:ind w:left="0" w:firstLine="0"/>
       </w:pPr>
     </w:p>
-    <w:p>
-      <w:pPr>
-        <w:ind w:left="0" w:firstLine="0"/>
-      </w:pPr>
-    </w:p>
-    <w:p>
-      <w:pPr>
-        <w:ind w:left="0" w:firstLine="0"/>
-      </w:pPr>
-    </w:p>
-    <w:p>
-      <w:pPr>
-        <w:ind w:left="0" w:firstLine="0"/>
-      </w:pPr>
-    </w:p>
     <w:tbl>
       <w:tblPr>
         <w:tblStyle w:val="ab"/>
-        <w:tblW w:w="9345" w:type="dxa"/>
+        <w:tblW w:w="9351" w:type="dxa"/>
         <w:tblInd w:w="0" w:type="dxa"/>
         <w:tblBorders>
           <w:top w:val="single" w:sz="4" w:space="0" w:color="FFFFFF"/>
@@ -10077,8 +10117,8 @@
       <w:tblGrid>
         <w:gridCol w:w="2850"/>
         <w:gridCol w:w="1830"/>
-        <w:gridCol w:w="2121"/>
-        <w:gridCol w:w="2544"/>
+        <w:gridCol w:w="1694"/>
+        <w:gridCol w:w="2977"/>
       </w:tblGrid>
       <w:tr>
         <w:trPr>
@@ -10087,7 +10127,7 @@
         <w:tc>
           <w:tcPr>
             <w:cnfStyle w:val="001000000000" w:firstRow="0" w:lastRow="0" w:firstColumn="1" w:lastColumn="0" w:oddVBand="0" w:evenVBand="0" w:oddHBand="0" w:evenHBand="0" w:firstRowFirstColumn="0" w:firstRowLastColumn="0" w:lastRowFirstColumn="0" w:lastRowLastColumn="0"/>
-            <w:tcW w:w="9345" w:type="dxa"/>
+            <w:tcW w:w="9351" w:type="dxa"/>
             <w:gridSpan w:val="4"/>
           </w:tcPr>
           <w:p>
@@ -10121,7 +10161,7 @@
         </w:tc>
         <w:tc>
           <w:tcPr>
-            <w:tcW w:w="3951" w:type="dxa"/>
+            <w:tcW w:w="3524" w:type="dxa"/>
             <w:gridSpan w:val="2"/>
             <w:shd w:val="clear" w:color="auto" w:fill="D9D9D9"/>
           </w:tcPr>
@@ -10137,7 +10177,7 @@
         </w:tc>
         <w:tc>
           <w:tcPr>
-            <w:tcW w:w="2544" w:type="dxa"/>
+            <w:tcW w:w="2977" w:type="dxa"/>
             <w:shd w:val="clear" w:color="auto" w:fill="D9D9D9"/>
           </w:tcPr>
           <w:p>
@@ -10171,7 +10211,7 @@
         </w:tc>
         <w:tc>
           <w:tcPr>
-            <w:tcW w:w="3951" w:type="dxa"/>
+            <w:tcW w:w="3524" w:type="dxa"/>
             <w:gridSpan w:val="2"/>
           </w:tcPr>
           <w:p>
@@ -10186,7 +10226,7 @@
         </w:tc>
         <w:tc>
           <w:tcPr>
-            <w:tcW w:w="2544" w:type="dxa"/>
+            <w:tcW w:w="2977" w:type="dxa"/>
           </w:tcPr>
           <w:p>
             <w:pPr>
@@ -10220,7 +10260,7 @@
         </w:tc>
         <w:tc>
           <w:tcPr>
-            <w:tcW w:w="6495" w:type="dxa"/>
+            <w:tcW w:w="6501" w:type="dxa"/>
             <w:gridSpan w:val="3"/>
             <w:shd w:val="clear" w:color="auto" w:fill="D9D9D9"/>
           </w:tcPr>
@@ -10230,13 +10270,7 @@
               <w:cnfStyle w:val="000000100000" w:firstRow="0" w:lastRow="0" w:firstColumn="0" w:lastColumn="0" w:oddVBand="0" w:evenVBand="0" w:oddHBand="1" w:evenHBand="0" w:firstRowFirstColumn="0" w:firstRowLastColumn="0" w:lastRowFirstColumn="0" w:lastRowLastColumn="0"/>
             </w:pPr>
             <w:r>
-              <w:t>Se permitirá eliminar los datos de un determinado terapeuta, pero antes se debe mostrar y confirmar un mensaje de alerta</w:t>
-            </w:r>
-            <w:r>
-              <w:t>.</w:t>
-            </w:r>
-            <w:r>
-              <w:t xml:space="preserve"> </w:t>
+              <w:t xml:space="preserve">Se permitirá eliminar los datos de un determinado terapeuta, pero antes se debe mostrar y confirmar un mensaje de alerta. </w:t>
             </w:r>
           </w:p>
         </w:tc>
@@ -10272,7 +10306,7 @@
         </w:tc>
         <w:tc>
           <w:tcPr>
-            <w:tcW w:w="2121" w:type="dxa"/>
+            <w:tcW w:w="1694" w:type="dxa"/>
           </w:tcPr>
           <w:p>
             <w:pPr>
@@ -10286,7 +10320,7 @@
         </w:tc>
         <w:tc>
           <w:tcPr>
-            <w:tcW w:w="2544" w:type="dxa"/>
+            <w:tcW w:w="2977" w:type="dxa"/>
           </w:tcPr>
           <w:p>
             <w:pPr>
@@ -10346,7 +10380,7 @@
         </w:tc>
         <w:tc>
           <w:tcPr>
-            <w:tcW w:w="2121" w:type="dxa"/>
+            <w:tcW w:w="1694" w:type="dxa"/>
             <w:shd w:val="clear" w:color="auto" w:fill="D9D9D9"/>
           </w:tcPr>
           <w:p>
@@ -10362,7 +10396,7 @@
         </w:tc>
         <w:tc>
           <w:tcPr>
-            <w:tcW w:w="2544" w:type="dxa"/>
+            <w:tcW w:w="2977" w:type="dxa"/>
             <w:shd w:val="clear" w:color="auto" w:fill="D9D9D9"/>
           </w:tcPr>
           <w:p>
@@ -10389,7 +10423,10 @@
               <w:cnfStyle w:val="000000100000" w:firstRow="0" w:lastRow="0" w:firstColumn="0" w:lastColumn="0" w:oddVBand="0" w:evenVBand="0" w:oddHBand="1" w:evenHBand="0" w:firstRowFirstColumn="0" w:firstRowLastColumn="0" w:lastRowFirstColumn="0" w:lastRowLastColumn="0"/>
             </w:pPr>
             <w:r>
-              <w:t xml:space="preserve">Solo será un borrado lógico en el que no se </w:t>
+              <w:t>En caso de que el terapeuta no tenga ningún reporte será un borrado permanente y de tener un reporte s</w:t>
+            </w:r>
+            <w:r>
+              <w:t xml:space="preserve">olo será un borrado lógico en el que no se </w:t>
             </w:r>
             <w:r>
               <w:t>perderán los datos</w:t>
@@ -10420,7 +10457,7 @@
         </w:tc>
         <w:tc>
           <w:tcPr>
-            <w:tcW w:w="6495" w:type="dxa"/>
+            <w:tcW w:w="6501" w:type="dxa"/>
             <w:gridSpan w:val="3"/>
           </w:tcPr>
           <w:p>
@@ -11397,6 +11434,7 @@
               <w:ind w:left="0" w:firstLine="0"/>
             </w:pPr>
             <w:r>
+              <w:lastRenderedPageBreak/>
               <w:t>Proceso</w:t>
             </w:r>
           </w:p>
@@ -11470,7 +11508,6 @@
               <w:ind w:left="0" w:firstLine="0"/>
             </w:pPr>
             <w:r>
-              <w:lastRenderedPageBreak/>
               <w:t xml:space="preserve">Especificación de Requerimientos Funcionales del Terapeuta </w:t>
             </w:r>
           </w:p>
@@ -12259,7 +12296,6 @@
               <w:ind w:left="0" w:firstLine="0"/>
             </w:pPr>
             <w:r>
-              <w:lastRenderedPageBreak/>
               <w:t xml:space="preserve">Especificación de Requerimientos Funcionales del Terapeuta </w:t>
             </w:r>
           </w:p>
@@ -13163,10 +13199,7 @@
               <w:t>paciente que no cuente con los datos completos de manera correcta.</w:t>
             </w:r>
             <w:r>
-              <w:t xml:space="preserve"> </w:t>
-            </w:r>
-            <w:r>
-              <w:t>Con excepción del segundo apellido, en caso de que el paciente no tenga se deberá escribir (NA).</w:t>
+              <w:t xml:space="preserve"> Con excepción del segundo apellido, en caso de que el paciente no tenga se deberá escribir (NA).</w:t>
             </w:r>
           </w:p>
           <w:p>
@@ -13192,6 +13225,7 @@
               <w:ind w:left="0" w:firstLine="0"/>
             </w:pPr>
             <w:r>
+              <w:lastRenderedPageBreak/>
               <w:t>Proceso</w:t>
             </w:r>
           </w:p>
@@ -14094,7 +14128,6 @@
               <w:ind w:left="0" w:firstLine="0"/>
             </w:pPr>
             <w:r>
-              <w:lastRenderedPageBreak/>
               <w:t xml:space="preserve">Especificación de Requerimientos Funcionales del Terapeuta </w:t>
             </w:r>
           </w:p>
@@ -14891,7 +14924,6 @@
               <w:ind w:left="0" w:firstLine="0"/>
             </w:pPr>
             <w:r>
-              <w:lastRenderedPageBreak/>
               <w:t>Especificación de Requerimientos Funcionales de Sistema</w:t>
             </w:r>
           </w:p>
@@ -15753,7 +15785,6 @@
               <w:jc w:val="center"/>
             </w:pPr>
             <w:r>
-              <w:lastRenderedPageBreak/>
               <w:t>Especificación de Requerimientos Funcional de sistema</w:t>
             </w:r>
           </w:p>
@@ -16569,7 +16600,6 @@
               <w:ind w:left="0" w:firstLine="0"/>
             </w:pPr>
             <w:r>
-              <w:lastRenderedPageBreak/>
               <w:t>Especificación de Requerimientos Funcionales de Sistema</w:t>
             </w:r>
           </w:p>
@@ -17535,6 +17565,7 @@
               <w:rPr>
                 <w:b w:val="0"/>
               </w:rPr>
+              <w:lastRenderedPageBreak/>
               <w:t>Input (Botón)</w:t>
             </w:r>
           </w:p>
@@ -17678,7 +17709,6 @@
               <w:ind w:left="0" w:firstLine="0"/>
             </w:pPr>
             <w:r>
-              <w:lastRenderedPageBreak/>
               <w:t>Especificación de Requerimientos Funcionales de Sistema</w:t>
             </w:r>
           </w:p>
@@ -18564,6 +18594,7 @@
             </w:pPr>
             <w:proofErr w:type="spellStart"/>
             <w:r>
+              <w:lastRenderedPageBreak/>
               <w:t>Emotiv</w:t>
             </w:r>
             <w:proofErr w:type="spellEnd"/>
@@ -18652,6 +18683,7 @@
               <w:cnfStyle w:val="000000100000" w:firstRow="0" w:lastRow="0" w:firstColumn="0" w:lastColumn="0" w:oddVBand="0" w:evenVBand="0" w:oddHBand="1" w:evenHBand="0" w:firstRowFirstColumn="0" w:firstRowLastColumn="0" w:lastRowFirstColumn="0" w:lastRowLastColumn="0"/>
             </w:pPr>
             <w:r>
+              <w:lastRenderedPageBreak/>
               <w:t>Es necesario que se finalice una sesión de terapia.</w:t>
             </w:r>
           </w:p>
@@ -18671,6 +18703,7 @@
               <w:ind w:left="0" w:firstLine="0"/>
             </w:pPr>
             <w:r>
+              <w:lastRenderedPageBreak/>
               <w:t>Proceso</w:t>
             </w:r>
           </w:p>
@@ -18739,7 +18772,6 @@
               <w:ind w:left="0" w:firstLine="0"/>
             </w:pPr>
             <w:r>
-              <w:lastRenderedPageBreak/>
               <w:t>Especificación de Requerimientos Funcionales de Ejercicios</w:t>
             </w:r>
           </w:p>
@@ -19336,7 +19368,6 @@
               <w:ind w:left="0" w:firstLine="0"/>
             </w:pPr>
             <w:r>
-              <w:lastRenderedPageBreak/>
               <w:t>Especificación de Requerimientos Funcionales de Ejercicios</w:t>
             </w:r>
           </w:p>
@@ -19912,7 +19943,6 @@
               <w:ind w:left="0" w:firstLine="0"/>
             </w:pPr>
             <w:r>
-              <w:lastRenderedPageBreak/>
               <w:t>Especificación de Requerimientos Funcionales de Ejercicios</w:t>
             </w:r>
           </w:p>
@@ -20604,6 +20634,7 @@
               <w:cnfStyle w:val="000000000000" w:firstRow="0" w:lastRow="0" w:firstColumn="0" w:lastColumn="0" w:oddVBand="0" w:evenVBand="0" w:oddHBand="0" w:evenHBand="0" w:firstRowFirstColumn="0" w:firstRowLastColumn="0" w:lastRowFirstColumn="0" w:lastRowLastColumn="0"/>
             </w:pPr>
             <w:r>
+              <w:lastRenderedPageBreak/>
               <w:t>El software mandará un mensaje preventivo para que el terapeuta considere el espacio óptimo para llevar a cabo el ejercicio sin ningún posible accidente.</w:t>
             </w:r>
           </w:p>
@@ -20623,6 +20654,7 @@
               <w:ind w:left="0" w:firstLine="0"/>
             </w:pPr>
             <w:r>
+              <w:lastRenderedPageBreak/>
               <w:t>Entradas</w:t>
             </w:r>
           </w:p>
@@ -21527,6 +21559,7 @@
               <w:cnfStyle w:val="000000000000" w:firstRow="0" w:lastRow="0" w:firstColumn="0" w:lastColumn="0" w:oddVBand="0" w:evenVBand="0" w:oddHBand="0" w:evenHBand="0" w:firstRowFirstColumn="0" w:firstRowLastColumn="0" w:lastRowFirstColumn="0" w:lastRowLastColumn="0"/>
             </w:pPr>
             <w:r>
+              <w:lastRenderedPageBreak/>
               <w:t>El software mandará un mensaje preventivo para que el terapeuta considere el espacio óptimo para llevar a cabo el ejercicio sin ningún posible accidente.</w:t>
             </w:r>
           </w:p>
@@ -21546,6 +21579,7 @@
               <w:ind w:left="0" w:firstLine="0"/>
             </w:pPr>
             <w:r>
+              <w:lastRenderedPageBreak/>
               <w:t>Entradas</w:t>
             </w:r>
           </w:p>
@@ -22456,6 +22490,7 @@
               <w:rPr>
                 <w:b w:val="0"/>
               </w:rPr>
+              <w:lastRenderedPageBreak/>
               <w:t>Las entradas del requerimiento RFE-007</w:t>
             </w:r>
           </w:p>
@@ -22620,7 +22655,6 @@
               <w:ind w:left="0" w:firstLine="0"/>
             </w:pPr>
             <w:r>
-              <w:lastRenderedPageBreak/>
               <w:t>Especificación de Requerimientos Funcionales de Ejercicios</w:t>
             </w:r>
           </w:p>
@@ -23399,6 +23433,7 @@
               <w:ind w:left="0" w:firstLine="0"/>
             </w:pPr>
             <w:r>
+              <w:lastRenderedPageBreak/>
               <w:t>Proceso</w:t>
             </w:r>
           </w:p>
@@ -23502,7 +23537,6 @@
               <w:ind w:left="0" w:firstLine="0"/>
             </w:pPr>
             <w:r>
-              <w:lastRenderedPageBreak/>
               <w:t>Especificación de Requerimientos Funcionales de Ejercicios</w:t>
             </w:r>
           </w:p>
@@ -24130,6 +24164,7 @@
               <w:cnfStyle w:val="000000000000" w:firstRow="0" w:lastRow="0" w:firstColumn="0" w:lastColumn="0" w:oddVBand="0" w:evenVBand="0" w:oddHBand="0" w:evenHBand="0" w:firstRowFirstColumn="0" w:firstRowLastColumn="0" w:lastRowFirstColumn="0" w:lastRowLastColumn="0"/>
             </w:pPr>
             <w:r>
+              <w:lastRenderedPageBreak/>
               <w:t>El terapeuta podrá modificar el rango de longitud máxima, pero por defecto se cargará el siguiente valor:</w:t>
             </w:r>
           </w:p>
@@ -24184,6 +24219,7 @@
               <w:ind w:left="0" w:firstLine="0"/>
             </w:pPr>
             <w:r>
+              <w:lastRenderedPageBreak/>
               <w:t>Entradas</w:t>
             </w:r>
           </w:p>
@@ -24389,7 +24425,6 @@
               <w:ind w:left="0" w:firstLine="0"/>
             </w:pPr>
             <w:r>
-              <w:lastRenderedPageBreak/>
               <w:t>Especificación de Requerimientos Funcionales de Ejercicios</w:t>
             </w:r>
           </w:p>
@@ -25027,7 +25062,11 @@
             <w:proofErr w:type="spellEnd"/>
             <w:proofErr w:type="gramEnd"/>
             <w:r>
-              <w:t xml:space="preserve"> terapeuta podrá modificar el rango de altura máxima en la que el dron se mantendrá flotando, pero por defecto se cargarán los siguientes valores:</w:t>
+              <w:t xml:space="preserve"> terapeuta podrá modificar el rango de </w:t>
+            </w:r>
+            <w:r>
+              <w:lastRenderedPageBreak/>
+              <w:t>altura máxima en la que el dron se mantendrá flotando, pero por defecto se cargarán los siguientes valores:</w:t>
             </w:r>
           </w:p>
           <w:p>
@@ -25107,6 +25146,7 @@
               <w:ind w:left="0" w:firstLine="0"/>
             </w:pPr>
             <w:r>
+              <w:lastRenderedPageBreak/>
               <w:t>Entradas</w:t>
             </w:r>
           </w:p>
@@ -25312,7 +25352,6 @@
               <w:ind w:left="0" w:firstLine="0"/>
             </w:pPr>
             <w:r>
-              <w:lastRenderedPageBreak/>
               <w:t>Especificación de Requerimientos Funcionales de Ejercicios</w:t>
             </w:r>
           </w:p>
@@ -25783,6 +25822,7 @@
         <w:ind w:left="720" w:firstLine="0"/>
       </w:pPr>
       <w:r>
+        <w:lastRenderedPageBreak/>
         <w:t xml:space="preserve">Las interacciones con el sistema por parte del usuario deben contar con un tiempo de reacción menor a 5 segundos para las siguientes actividades dentro del software: </w:t>
       </w:r>
     </w:p>
@@ -25944,7 +25984,6 @@
         <w:rPr>
           <w:color w:val="000000"/>
         </w:rPr>
-        <w:lastRenderedPageBreak/>
         <w:t>3.4 Restricciones de Diseño</w:t>
       </w:r>
     </w:p>
@@ -26166,6 +26205,7 @@
         <w:ind w:left="894" w:firstLine="0"/>
       </w:pPr>
       <w:r>
+        <w:lastRenderedPageBreak/>
         <w:t>El software deberá contar con características que garanticen podrá ser utilizado de la manera esperada, apoyando a que el usuario se sienta cómodo.</w:t>
       </w:r>
     </w:p>
@@ -26409,13 +26449,7 @@
         <w:rPr>
           <w:color w:val="000000"/>
         </w:rPr>
-        <w:t>Únicamente el usuario administrador podrá registrar terapeutas y asignar permisos</w:t>
-      </w:r>
-      <w:r>
-        <w:rPr>
-          <w:color w:val="000000"/>
-        </w:rPr>
-        <w:t>.</w:t>
+        <w:t>Únicamente el usuario administrador podrá registrar terapeutas y asignar permisos.</w:t>
       </w:r>
     </w:p>
     <w:p>
@@ -26534,6 +26568,7 @@
       <w:bookmarkStart w:id="28" w:name="_2p2csry" w:colFirst="0" w:colLast="0"/>
       <w:bookmarkEnd w:id="28"/>
       <w:r>
+        <w:lastRenderedPageBreak/>
         <w:t>4. Apéndice</w:t>
       </w:r>
     </w:p>
@@ -26704,7 +26739,7 @@
 </file>
 
 <file path=word/endnotes.xml><?xml version="1.0" encoding="utf-8"?>
-<w:endnotes xmlns:wpc="http://schemas.microsoft.com/office/word/2010/wordprocessingCanvas" xmlns:cx="http://schemas.microsoft.com/office/drawing/2014/chartex" xmlns:cx1="http://schemas.microsoft.com/office/drawing/2015/9/8/chartex" xmlns:cx2="http://schemas.microsoft.com/office/drawing/2015/10/21/chartex" xmlns:cx3="http://schemas.microsoft.com/office/drawing/2016/5/9/chartex" xmlns:cx4="http://schemas.microsoft.com/office/drawing/2016/5/10/chartex" xmlns:cx5="http://schemas.microsoft.com/office/drawing/2016/5/11/chartex" xmlns:cx6="http://schemas.microsoft.com/office/drawing/2016/5/12/chartex" xmlns:cx7="http://schemas.microsoft.com/office/drawing/2016/5/13/chartex" xmlns:cx8="http://schemas.microsoft.com/office/drawing/2016/5/14/chartex" xmlns:mc="http://schemas.openxmlformats.org/markup-compatibility/2006" xmlns:aink="http://schemas.microsoft.com/office/drawing/2016/ink" xmlns:am3d="http://schemas.microsoft.com/office/drawing/2017/model3d" xmlns:o="urn:schemas-microsoft-com:office:office" xmlns:r="http://schemas.openxmlformats.org/officeDocument/2006/relationships" xmlns:m="http://schemas.openxmlformats.org/officeDocument/2006/math" xmlns:v="urn:schemas-microsoft-com:vml" xmlns:wp14="http://schemas.microsoft.com/office/word/2010/wordprocessingDrawing" xmlns:wp="http://schemas.openxmlformats.org/drawingml/2006/wordprocessingDrawing" xmlns:w10="urn:schemas-microsoft-com:office:word" xmlns:w="http://schemas.openxmlformats.org/wordprocessingml/2006/main" xmlns:w14="http://schemas.microsoft.com/office/word/2010/wordml" xmlns:w15="http://schemas.microsoft.com/office/word/2012/wordml" xmlns:w16cex="http://schemas.microsoft.com/office/word/2018/wordml/cex" xmlns:w16cid="http://schemas.microsoft.com/office/word/2016/wordml/cid" xmlns:w16="http://schemas.microsoft.com/office/word/2018/wordml" xmlns:w16se="http://schemas.microsoft.com/office/word/2015/wordml/symex" xmlns:wpg="http://schemas.microsoft.com/office/word/2010/wordprocessingGroup" xmlns:wpi="http://schemas.microsoft.com/office/word/2010/wordprocessingInk" xmlns:wne="http://schemas.microsoft.com/office/word/2006/wordml" xmlns:wps="http://schemas.microsoft.com/office/word/2010/wordprocessingShape" mc:Ignorable="w14 w15 w16se w16cid w16 w16cex wp14">
+<w:endnotes xmlns:wpc="http://schemas.microsoft.com/office/word/2010/wordprocessingCanvas" xmlns:cx="http://schemas.microsoft.com/office/drawing/2014/chartex" xmlns:cx1="http://schemas.microsoft.com/office/drawing/2015/9/8/chartex" xmlns:cx2="http://schemas.microsoft.com/office/drawing/2015/10/21/chartex" xmlns:cx3="http://schemas.microsoft.com/office/drawing/2016/5/9/chartex" xmlns:cx4="http://schemas.microsoft.com/office/drawing/2016/5/10/chartex" xmlns:cx5="http://schemas.microsoft.com/office/drawing/2016/5/11/chartex" xmlns:cx6="http://schemas.microsoft.com/office/drawing/2016/5/12/chartex" xmlns:cx7="http://schemas.microsoft.com/office/drawing/2016/5/13/chartex" xmlns:cx8="http://schemas.microsoft.com/office/drawing/2016/5/14/chartex" xmlns:mc="http://schemas.openxmlformats.org/markup-compatibility/2006" xmlns:aink="http://schemas.microsoft.com/office/drawing/2016/ink" xmlns:am3d="http://schemas.microsoft.com/office/drawing/2017/model3d" xmlns:o="urn:schemas-microsoft-com:office:office" xmlns:r="http://schemas.openxmlformats.org/officeDocument/2006/relationships" xmlns:m="http://schemas.openxmlformats.org/officeDocument/2006/math" xmlns:v="urn:schemas-microsoft-com:vml" xmlns:wp14="http://schemas.microsoft.com/office/word/2010/wordprocessingDrawing" xmlns:wp="http://schemas.openxmlformats.org/drawingml/2006/wordprocessingDrawing" xmlns:w10="urn:schemas-microsoft-com:office:word" xmlns:w="http://schemas.openxmlformats.org/wordprocessingml/2006/main" xmlns:w14="http://schemas.microsoft.com/office/word/2010/wordml" xmlns:w15="http://schemas.microsoft.com/office/word/2012/wordml" xmlns:w16cex="http://schemas.microsoft.com/office/word/2018/wordml/cex" xmlns:w16cid="http://schemas.microsoft.com/office/word/2016/wordml/cid" xmlns:w16="http://schemas.microsoft.com/office/word/2018/wordml" xmlns:w16sdtdh="http://schemas.microsoft.com/office/word/2020/wordml/sdtdatahash" xmlns:w16se="http://schemas.microsoft.com/office/word/2015/wordml/symex" xmlns:wpg="http://schemas.microsoft.com/office/word/2010/wordprocessingGroup" xmlns:wpi="http://schemas.microsoft.com/office/word/2010/wordprocessingInk" xmlns:wne="http://schemas.microsoft.com/office/word/2006/wordml" xmlns:wps="http://schemas.microsoft.com/office/word/2010/wordprocessingShape" mc:Ignorable="w14 w15 w16se w16cid w16 w16cex w16sdtdh wp14">
   <w:endnote w:type="separator" w:id="-1">
     <w:p>
       <w:pPr>
@@ -26729,7 +26764,7 @@
 </file>
 
 <file path=word/footer1.xml><?xml version="1.0" encoding="utf-8"?>
-<w:ftr xmlns:wpc="http://schemas.microsoft.com/office/word/2010/wordprocessingCanvas" xmlns:cx="http://schemas.microsoft.com/office/drawing/2014/chartex" xmlns:cx1="http://schemas.microsoft.com/office/drawing/2015/9/8/chartex" xmlns:cx2="http://schemas.microsoft.com/office/drawing/2015/10/21/chartex" xmlns:cx3="http://schemas.microsoft.com/office/drawing/2016/5/9/chartex" xmlns:cx4="http://schemas.microsoft.com/office/drawing/2016/5/10/chartex" xmlns:cx5="http://schemas.microsoft.com/office/drawing/2016/5/11/chartex" xmlns:cx6="http://schemas.microsoft.com/office/drawing/2016/5/12/chartex" xmlns:cx7="http://schemas.microsoft.com/office/drawing/2016/5/13/chartex" xmlns:cx8="http://schemas.microsoft.com/office/drawing/2016/5/14/chartex" xmlns:mc="http://schemas.openxmlformats.org/markup-compatibility/2006" xmlns:aink="http://schemas.microsoft.com/office/drawing/2016/ink" xmlns:am3d="http://schemas.microsoft.com/office/drawing/2017/model3d" xmlns:o="urn:schemas-microsoft-com:office:office" xmlns:r="http://schemas.openxmlformats.org/officeDocument/2006/relationships" xmlns:m="http://schemas.openxmlformats.org/officeDocument/2006/math" xmlns:v="urn:schemas-microsoft-com:vml" xmlns:wp14="http://schemas.microsoft.com/office/word/2010/wordprocessingDrawing" xmlns:wp="http://schemas.openxmlformats.org/drawingml/2006/wordprocessingDrawing" xmlns:w10="urn:schemas-microsoft-com:office:word" xmlns:w="http://schemas.openxmlformats.org/wordprocessingml/2006/main" xmlns:w14="http://schemas.microsoft.com/office/word/2010/wordml" xmlns:w15="http://schemas.microsoft.com/office/word/2012/wordml" xmlns:w16cex="http://schemas.microsoft.com/office/word/2018/wordml/cex" xmlns:w16cid="http://schemas.microsoft.com/office/word/2016/wordml/cid" xmlns:w16="http://schemas.microsoft.com/office/word/2018/wordml" xmlns:w16se="http://schemas.microsoft.com/office/word/2015/wordml/symex" xmlns:wpg="http://schemas.microsoft.com/office/word/2010/wordprocessingGroup" xmlns:wpi="http://schemas.microsoft.com/office/word/2010/wordprocessingInk" xmlns:wne="http://schemas.microsoft.com/office/word/2006/wordml" xmlns:wps="http://schemas.microsoft.com/office/word/2010/wordprocessingShape" mc:Ignorable="w14 w15 w16se w16cid w16 w16cex wp14">
+<w:ftr xmlns:wpc="http://schemas.microsoft.com/office/word/2010/wordprocessingCanvas" xmlns:cx="http://schemas.microsoft.com/office/drawing/2014/chartex" xmlns:cx1="http://schemas.microsoft.com/office/drawing/2015/9/8/chartex" xmlns:cx2="http://schemas.microsoft.com/office/drawing/2015/10/21/chartex" xmlns:cx3="http://schemas.microsoft.com/office/drawing/2016/5/9/chartex" xmlns:cx4="http://schemas.microsoft.com/office/drawing/2016/5/10/chartex" xmlns:cx5="http://schemas.microsoft.com/office/drawing/2016/5/11/chartex" xmlns:cx6="http://schemas.microsoft.com/office/drawing/2016/5/12/chartex" xmlns:cx7="http://schemas.microsoft.com/office/drawing/2016/5/13/chartex" xmlns:cx8="http://schemas.microsoft.com/office/drawing/2016/5/14/chartex" xmlns:mc="http://schemas.openxmlformats.org/markup-compatibility/2006" xmlns:aink="http://schemas.microsoft.com/office/drawing/2016/ink" xmlns:am3d="http://schemas.microsoft.com/office/drawing/2017/model3d" xmlns:o="urn:schemas-microsoft-com:office:office" xmlns:r="http://schemas.openxmlformats.org/officeDocument/2006/relationships" xmlns:m="http://schemas.openxmlformats.org/officeDocument/2006/math" xmlns:v="urn:schemas-microsoft-com:vml" xmlns:wp14="http://schemas.microsoft.com/office/word/2010/wordprocessingDrawing" xmlns:wp="http://schemas.openxmlformats.org/drawingml/2006/wordprocessingDrawing" xmlns:w10="urn:schemas-microsoft-com:office:word" xmlns:w="http://schemas.openxmlformats.org/wordprocessingml/2006/main" xmlns:w14="http://schemas.microsoft.com/office/word/2010/wordml" xmlns:w15="http://schemas.microsoft.com/office/word/2012/wordml" xmlns:w16cex="http://schemas.microsoft.com/office/word/2018/wordml/cex" xmlns:w16cid="http://schemas.microsoft.com/office/word/2016/wordml/cid" xmlns:w16="http://schemas.microsoft.com/office/word/2018/wordml" xmlns:w16sdtdh="http://schemas.microsoft.com/office/word/2020/wordml/sdtdatahash" xmlns:w16se="http://schemas.microsoft.com/office/word/2015/wordml/symex" xmlns:wpg="http://schemas.microsoft.com/office/word/2010/wordprocessingGroup" xmlns:wpi="http://schemas.microsoft.com/office/word/2010/wordprocessingInk" xmlns:wne="http://schemas.microsoft.com/office/word/2006/wordml" xmlns:wps="http://schemas.microsoft.com/office/word/2010/wordprocessingShape" mc:Ignorable="w14 w15 w16se w16cid w16 w16cex w16sdtdh wp14">
   <w:p>
     <w:pPr>
       <w:pBdr>
@@ -26871,7 +26906,7 @@
 </file>
 
 <file path=word/footer2.xml><?xml version="1.0" encoding="utf-8"?>
-<w:ftr xmlns:wpc="http://schemas.microsoft.com/office/word/2010/wordprocessingCanvas" xmlns:cx="http://schemas.microsoft.com/office/drawing/2014/chartex" xmlns:cx1="http://schemas.microsoft.com/office/drawing/2015/9/8/chartex" xmlns:cx2="http://schemas.microsoft.com/office/drawing/2015/10/21/chartex" xmlns:cx3="http://schemas.microsoft.com/office/drawing/2016/5/9/chartex" xmlns:cx4="http://schemas.microsoft.com/office/drawing/2016/5/10/chartex" xmlns:cx5="http://schemas.microsoft.com/office/drawing/2016/5/11/chartex" xmlns:cx6="http://schemas.microsoft.com/office/drawing/2016/5/12/chartex" xmlns:cx7="http://schemas.microsoft.com/office/drawing/2016/5/13/chartex" xmlns:cx8="http://schemas.microsoft.com/office/drawing/2016/5/14/chartex" xmlns:mc="http://schemas.openxmlformats.org/markup-compatibility/2006" xmlns:aink="http://schemas.microsoft.com/office/drawing/2016/ink" xmlns:am3d="http://schemas.microsoft.com/office/drawing/2017/model3d" xmlns:o="urn:schemas-microsoft-com:office:office" xmlns:r="http://schemas.openxmlformats.org/officeDocument/2006/relationships" xmlns:m="http://schemas.openxmlformats.org/officeDocument/2006/math" xmlns:v="urn:schemas-microsoft-com:vml" xmlns:wp14="http://schemas.microsoft.com/office/word/2010/wordprocessingDrawing" xmlns:wp="http://schemas.openxmlformats.org/drawingml/2006/wordprocessingDrawing" xmlns:w10="urn:schemas-microsoft-com:office:word" xmlns:w="http://schemas.openxmlformats.org/wordprocessingml/2006/main" xmlns:w14="http://schemas.microsoft.com/office/word/2010/wordml" xmlns:w15="http://schemas.microsoft.com/office/word/2012/wordml" xmlns:w16cex="http://schemas.microsoft.com/office/word/2018/wordml/cex" xmlns:w16cid="http://schemas.microsoft.com/office/word/2016/wordml/cid" xmlns:w16="http://schemas.microsoft.com/office/word/2018/wordml" xmlns:w16se="http://schemas.microsoft.com/office/word/2015/wordml/symex" xmlns:wpg="http://schemas.microsoft.com/office/word/2010/wordprocessingGroup" xmlns:wpi="http://schemas.microsoft.com/office/word/2010/wordprocessingInk" xmlns:wne="http://schemas.microsoft.com/office/word/2006/wordml" xmlns:wps="http://schemas.microsoft.com/office/word/2010/wordprocessingShape" mc:Ignorable="w14 w15 w16se w16cid w16 w16cex wp14">
+<w:ftr xmlns:wpc="http://schemas.microsoft.com/office/word/2010/wordprocessingCanvas" xmlns:cx="http://schemas.microsoft.com/office/drawing/2014/chartex" xmlns:cx1="http://schemas.microsoft.com/office/drawing/2015/9/8/chartex" xmlns:cx2="http://schemas.microsoft.com/office/drawing/2015/10/21/chartex" xmlns:cx3="http://schemas.microsoft.com/office/drawing/2016/5/9/chartex" xmlns:cx4="http://schemas.microsoft.com/office/drawing/2016/5/10/chartex" xmlns:cx5="http://schemas.microsoft.com/office/drawing/2016/5/11/chartex" xmlns:cx6="http://schemas.microsoft.com/office/drawing/2016/5/12/chartex" xmlns:cx7="http://schemas.microsoft.com/office/drawing/2016/5/13/chartex" xmlns:cx8="http://schemas.microsoft.com/office/drawing/2016/5/14/chartex" xmlns:mc="http://schemas.openxmlformats.org/markup-compatibility/2006" xmlns:aink="http://schemas.microsoft.com/office/drawing/2016/ink" xmlns:am3d="http://schemas.microsoft.com/office/drawing/2017/model3d" xmlns:o="urn:schemas-microsoft-com:office:office" xmlns:r="http://schemas.openxmlformats.org/officeDocument/2006/relationships" xmlns:m="http://schemas.openxmlformats.org/officeDocument/2006/math" xmlns:v="urn:schemas-microsoft-com:vml" xmlns:wp14="http://schemas.microsoft.com/office/word/2010/wordprocessingDrawing" xmlns:wp="http://schemas.openxmlformats.org/drawingml/2006/wordprocessingDrawing" xmlns:w10="urn:schemas-microsoft-com:office:word" xmlns:w="http://schemas.openxmlformats.org/wordprocessingml/2006/main" xmlns:w14="http://schemas.microsoft.com/office/word/2010/wordml" xmlns:w15="http://schemas.microsoft.com/office/word/2012/wordml" xmlns:w16cex="http://schemas.microsoft.com/office/word/2018/wordml/cex" xmlns:w16cid="http://schemas.microsoft.com/office/word/2016/wordml/cid" xmlns:w16="http://schemas.microsoft.com/office/word/2018/wordml" xmlns:w16sdtdh="http://schemas.microsoft.com/office/word/2020/wordml/sdtdatahash" xmlns:w16se="http://schemas.microsoft.com/office/word/2015/wordml/symex" xmlns:wpg="http://schemas.microsoft.com/office/word/2010/wordprocessingGroup" xmlns:wpi="http://schemas.microsoft.com/office/word/2010/wordprocessingInk" xmlns:wne="http://schemas.microsoft.com/office/word/2006/wordml" xmlns:wps="http://schemas.microsoft.com/office/word/2010/wordprocessingShape" mc:Ignorable="w14 w15 w16se w16cid w16 w16cex w16sdtdh wp14">
   <w:p>
     <w:pPr>
       <w:pBdr>
@@ -27057,7 +27092,7 @@
 </file>
 
 <file path=word/footnotes.xml><?xml version="1.0" encoding="utf-8"?>
-<w:footnotes xmlns:wpc="http://schemas.microsoft.com/office/word/2010/wordprocessingCanvas" xmlns:cx="http://schemas.microsoft.com/office/drawing/2014/chartex" xmlns:cx1="http://schemas.microsoft.com/office/drawing/2015/9/8/chartex" xmlns:cx2="http://schemas.microsoft.com/office/drawing/2015/10/21/chartex" xmlns:cx3="http://schemas.microsoft.com/office/drawing/2016/5/9/chartex" xmlns:cx4="http://schemas.microsoft.com/office/drawing/2016/5/10/chartex" xmlns:cx5="http://schemas.microsoft.com/office/drawing/2016/5/11/chartex" xmlns:cx6="http://schemas.microsoft.com/office/drawing/2016/5/12/chartex" xmlns:cx7="http://schemas.microsoft.com/office/drawing/2016/5/13/chartex" xmlns:cx8="http://schemas.microsoft.com/office/drawing/2016/5/14/chartex" xmlns:mc="http://schemas.openxmlformats.org/markup-compatibility/2006" xmlns:aink="http://schemas.microsoft.com/office/drawing/2016/ink" xmlns:am3d="http://schemas.microsoft.com/office/drawing/2017/model3d" xmlns:o="urn:schemas-microsoft-com:office:office" xmlns:r="http://schemas.openxmlformats.org/officeDocument/2006/relationships" xmlns:m="http://schemas.openxmlformats.org/officeDocument/2006/math" xmlns:v="urn:schemas-microsoft-com:vml" xmlns:wp14="http://schemas.microsoft.com/office/word/2010/wordprocessingDrawing" xmlns:wp="http://schemas.openxmlformats.org/drawingml/2006/wordprocessingDrawing" xmlns:w10="urn:schemas-microsoft-com:office:word" xmlns:w="http://schemas.openxmlformats.org/wordprocessingml/2006/main" xmlns:w14="http://schemas.microsoft.com/office/word/2010/wordml" xmlns:w15="http://schemas.microsoft.com/office/word/2012/wordml" xmlns:w16cex="http://schemas.microsoft.com/office/word/2018/wordml/cex" xmlns:w16cid="http://schemas.microsoft.com/office/word/2016/wordml/cid" xmlns:w16="http://schemas.microsoft.com/office/word/2018/wordml" xmlns:w16se="http://schemas.microsoft.com/office/word/2015/wordml/symex" xmlns:wpg="http://schemas.microsoft.com/office/word/2010/wordprocessingGroup" xmlns:wpi="http://schemas.microsoft.com/office/word/2010/wordprocessingInk" xmlns:wne="http://schemas.microsoft.com/office/word/2006/wordml" xmlns:wps="http://schemas.microsoft.com/office/word/2010/wordprocessingShape" mc:Ignorable="w14 w15 w16se w16cid w16 w16cex wp14">
+<w:footnotes xmlns:wpc="http://schemas.microsoft.com/office/word/2010/wordprocessingCanvas" xmlns:cx="http://schemas.microsoft.com/office/drawing/2014/chartex" xmlns:cx1="http://schemas.microsoft.com/office/drawing/2015/9/8/chartex" xmlns:cx2="http://schemas.microsoft.com/office/drawing/2015/10/21/chartex" xmlns:cx3="http://schemas.microsoft.com/office/drawing/2016/5/9/chartex" xmlns:cx4="http://schemas.microsoft.com/office/drawing/2016/5/10/chartex" xmlns:cx5="http://schemas.microsoft.com/office/drawing/2016/5/11/chartex" xmlns:cx6="http://schemas.microsoft.com/office/drawing/2016/5/12/chartex" xmlns:cx7="http://schemas.microsoft.com/office/drawing/2016/5/13/chartex" xmlns:cx8="http://schemas.microsoft.com/office/drawing/2016/5/14/chartex" xmlns:mc="http://schemas.openxmlformats.org/markup-compatibility/2006" xmlns:aink="http://schemas.microsoft.com/office/drawing/2016/ink" xmlns:am3d="http://schemas.microsoft.com/office/drawing/2017/model3d" xmlns:o="urn:schemas-microsoft-com:office:office" xmlns:r="http://schemas.openxmlformats.org/officeDocument/2006/relationships" xmlns:m="http://schemas.openxmlformats.org/officeDocument/2006/math" xmlns:v="urn:schemas-microsoft-com:vml" xmlns:wp14="http://schemas.microsoft.com/office/word/2010/wordprocessingDrawing" xmlns:wp="http://schemas.openxmlformats.org/drawingml/2006/wordprocessingDrawing" xmlns:w10="urn:schemas-microsoft-com:office:word" xmlns:w="http://schemas.openxmlformats.org/wordprocessingml/2006/main" xmlns:w14="http://schemas.microsoft.com/office/word/2010/wordml" xmlns:w15="http://schemas.microsoft.com/office/word/2012/wordml" xmlns:w16cex="http://schemas.microsoft.com/office/word/2018/wordml/cex" xmlns:w16cid="http://schemas.microsoft.com/office/word/2016/wordml/cid" xmlns:w16="http://schemas.microsoft.com/office/word/2018/wordml" xmlns:w16sdtdh="http://schemas.microsoft.com/office/word/2020/wordml/sdtdatahash" xmlns:w16se="http://schemas.microsoft.com/office/word/2015/wordml/symex" xmlns:wpg="http://schemas.microsoft.com/office/word/2010/wordprocessingGroup" xmlns:wpi="http://schemas.microsoft.com/office/word/2010/wordprocessingInk" xmlns:wne="http://schemas.microsoft.com/office/word/2006/wordml" xmlns:wps="http://schemas.microsoft.com/office/word/2010/wordprocessingShape" mc:Ignorable="w14 w15 w16se w16cid w16 w16cex w16sdtdh wp14">
   <w:footnote w:type="separator" w:id="-1">
     <w:p>
       <w:pPr>
@@ -27082,7 +27117,7 @@
 </file>
 
 <file path=word/numbering.xml><?xml version="1.0" encoding="utf-8"?>
-<w:numbering xmlns:wpc="http://schemas.microsoft.com/office/word/2010/wordprocessingCanvas" xmlns:cx="http://schemas.microsoft.com/office/drawing/2014/chartex" xmlns:cx1="http://schemas.microsoft.com/office/drawing/2015/9/8/chartex" xmlns:cx2="http://schemas.microsoft.com/office/drawing/2015/10/21/chartex" xmlns:cx3="http://schemas.microsoft.com/office/drawing/2016/5/9/chartex" xmlns:cx4="http://schemas.microsoft.com/office/drawing/2016/5/10/chartex" xmlns:cx5="http://schemas.microsoft.com/office/drawing/2016/5/11/chartex" xmlns:cx6="http://schemas.microsoft.com/office/drawing/2016/5/12/chartex" xmlns:cx7="http://schemas.microsoft.com/office/drawing/2016/5/13/chartex" xmlns:cx8="http://schemas.microsoft.com/office/drawing/2016/5/14/chartex" xmlns:mc="http://schemas.openxmlformats.org/markup-compatibility/2006" xmlns:aink="http://schemas.microsoft.com/office/drawing/2016/ink" xmlns:am3d="http://schemas.microsoft.com/office/drawing/2017/model3d" xmlns:o="urn:schemas-microsoft-com:office:office" xmlns:r="http://schemas.openxmlformats.org/officeDocument/2006/relationships" xmlns:m="http://schemas.openxmlformats.org/officeDocument/2006/math" xmlns:v="urn:schemas-microsoft-com:vml" xmlns:wp14="http://schemas.microsoft.com/office/word/2010/wordprocessingDrawing" xmlns:wp="http://schemas.openxmlformats.org/drawingml/2006/wordprocessingDrawing" xmlns:w10="urn:schemas-microsoft-com:office:word" xmlns:w="http://schemas.openxmlformats.org/wordprocessingml/2006/main" xmlns:w14="http://schemas.microsoft.com/office/word/2010/wordml" xmlns:w15="http://schemas.microsoft.com/office/word/2012/wordml" xmlns:w16cex="http://schemas.microsoft.com/office/word/2018/wordml/cex" xmlns:w16cid="http://schemas.microsoft.com/office/word/2016/wordml/cid" xmlns:w16="http://schemas.microsoft.com/office/word/2018/wordml" xmlns:w16se="http://schemas.microsoft.com/office/word/2015/wordml/symex" xmlns:wpg="http://schemas.microsoft.com/office/word/2010/wordprocessingGroup" xmlns:wpi="http://schemas.microsoft.com/office/word/2010/wordprocessingInk" xmlns:wne="http://schemas.microsoft.com/office/word/2006/wordml" xmlns:wps="http://schemas.microsoft.com/office/word/2010/wordprocessingShape" mc:Ignorable="w14 w15 w16se w16cid w16 w16cex wp14">
+<w:numbering xmlns:wpc="http://schemas.microsoft.com/office/word/2010/wordprocessingCanvas" xmlns:cx="http://schemas.microsoft.com/office/drawing/2014/chartex" xmlns:cx1="http://schemas.microsoft.com/office/drawing/2015/9/8/chartex" xmlns:cx2="http://schemas.microsoft.com/office/drawing/2015/10/21/chartex" xmlns:cx3="http://schemas.microsoft.com/office/drawing/2016/5/9/chartex" xmlns:cx4="http://schemas.microsoft.com/office/drawing/2016/5/10/chartex" xmlns:cx5="http://schemas.microsoft.com/office/drawing/2016/5/11/chartex" xmlns:cx6="http://schemas.microsoft.com/office/drawing/2016/5/12/chartex" xmlns:cx7="http://schemas.microsoft.com/office/drawing/2016/5/13/chartex" xmlns:cx8="http://schemas.microsoft.com/office/drawing/2016/5/14/chartex" xmlns:mc="http://schemas.openxmlformats.org/markup-compatibility/2006" xmlns:aink="http://schemas.microsoft.com/office/drawing/2016/ink" xmlns:am3d="http://schemas.microsoft.com/office/drawing/2017/model3d" xmlns:o="urn:schemas-microsoft-com:office:office" xmlns:r="http://schemas.openxmlformats.org/officeDocument/2006/relationships" xmlns:m="http://schemas.openxmlformats.org/officeDocument/2006/math" xmlns:v="urn:schemas-microsoft-com:vml" xmlns:wp14="http://schemas.microsoft.com/office/word/2010/wordprocessingDrawing" xmlns:wp="http://schemas.openxmlformats.org/drawingml/2006/wordprocessingDrawing" xmlns:w10="urn:schemas-microsoft-com:office:word" xmlns:w="http://schemas.openxmlformats.org/wordprocessingml/2006/main" xmlns:w14="http://schemas.microsoft.com/office/word/2010/wordml" xmlns:w15="http://schemas.microsoft.com/office/word/2012/wordml" xmlns:w16cex="http://schemas.microsoft.com/office/word/2018/wordml/cex" xmlns:w16cid="http://schemas.microsoft.com/office/word/2016/wordml/cid" xmlns:w16="http://schemas.microsoft.com/office/word/2018/wordml" xmlns:w16sdtdh="http://schemas.microsoft.com/office/word/2020/wordml/sdtdatahash" xmlns:w16se="http://schemas.microsoft.com/office/word/2015/wordml/symex" xmlns:wpg="http://schemas.microsoft.com/office/word/2010/wordprocessingGroup" xmlns:wpi="http://schemas.microsoft.com/office/word/2010/wordprocessingInk" xmlns:wne="http://schemas.microsoft.com/office/word/2006/wordml" xmlns:wps="http://schemas.microsoft.com/office/word/2010/wordprocessingShape" mc:Ignorable="w14 w15 w16se w16cid w16 w16cex w16sdtdh wp14">
   <w:abstractNum w:abstractNumId="0" w15:restartNumberingAfterBreak="0">
     <w:nsid w:val="00393A57"/>
     <w:multiLevelType w:val="multilevel"/>
@@ -29553,7 +29588,7 @@
 </file>
 
 <file path=word/styles.xml><?xml version="1.0" encoding="utf-8"?>
-<w:styles xmlns:mc="http://schemas.openxmlformats.org/markup-compatibility/2006" xmlns:r="http://schemas.openxmlformats.org/officeDocument/2006/relationships" xmlns:w="http://schemas.openxmlformats.org/wordprocessingml/2006/main" xmlns:w14="http://schemas.microsoft.com/office/word/2010/wordml" xmlns:w15="http://schemas.microsoft.com/office/word/2012/wordml" xmlns:w16cex="http://schemas.microsoft.com/office/word/2018/wordml/cex" xmlns:w16cid="http://schemas.microsoft.com/office/word/2016/wordml/cid" xmlns:w16="http://schemas.microsoft.com/office/word/2018/wordml" xmlns:w16se="http://schemas.microsoft.com/office/word/2015/wordml/symex" mc:Ignorable="w14 w15 w16se w16cid w16 w16cex">
+<w:styles xmlns:mc="http://schemas.openxmlformats.org/markup-compatibility/2006" xmlns:r="http://schemas.openxmlformats.org/officeDocument/2006/relationships" xmlns:w="http://schemas.openxmlformats.org/wordprocessingml/2006/main" xmlns:w14="http://schemas.microsoft.com/office/word/2010/wordml" xmlns:w15="http://schemas.microsoft.com/office/word/2012/wordml" xmlns:w16cex="http://schemas.microsoft.com/office/word/2018/wordml/cex" xmlns:w16cid="http://schemas.microsoft.com/office/word/2016/wordml/cid" xmlns:w16="http://schemas.microsoft.com/office/word/2018/wordml" xmlns:w16sdtdh="http://schemas.microsoft.com/office/word/2020/wordml/sdtdatahash" xmlns:w16se="http://schemas.microsoft.com/office/word/2015/wordml/symex" mc:Ignorable="w14 w15 w16se w16cid w16 w16cex w16sdtdh">
   <w:docDefaults>
     <w:rPrDefault>
       <w:rPr>

</xml_diff>

<commit_message>
Astericos para campos obligatorios
</commit_message>
<xml_diff>
--- a/Documento_SRS.docx
+++ b/Documento_SRS.docx
@@ -1,6 +1,6 @@
 
 <file path=word/document.xml><?xml version="1.0" encoding="utf-8"?>
-<w:document xmlns:wpc="http://schemas.microsoft.com/office/word/2010/wordprocessingCanvas" xmlns:cx="http://schemas.microsoft.com/office/drawing/2014/chartex" xmlns:cx1="http://schemas.microsoft.com/office/drawing/2015/9/8/chartex" xmlns:cx2="http://schemas.microsoft.com/office/drawing/2015/10/21/chartex" xmlns:cx3="http://schemas.microsoft.com/office/drawing/2016/5/9/chartex" xmlns:cx4="http://schemas.microsoft.com/office/drawing/2016/5/10/chartex" xmlns:cx5="http://schemas.microsoft.com/office/drawing/2016/5/11/chartex" xmlns:cx6="http://schemas.microsoft.com/office/drawing/2016/5/12/chartex" xmlns:cx7="http://schemas.microsoft.com/office/drawing/2016/5/13/chartex" xmlns:cx8="http://schemas.microsoft.com/office/drawing/2016/5/14/chartex" xmlns:mc="http://schemas.openxmlformats.org/markup-compatibility/2006" xmlns:aink="http://schemas.microsoft.com/office/drawing/2016/ink" xmlns:am3d="http://schemas.microsoft.com/office/drawing/2017/model3d" xmlns:o="urn:schemas-microsoft-com:office:office" xmlns:r="http://schemas.openxmlformats.org/officeDocument/2006/relationships" xmlns:m="http://schemas.openxmlformats.org/officeDocument/2006/math" xmlns:v="urn:schemas-microsoft-com:vml" xmlns:wp14="http://schemas.microsoft.com/office/word/2010/wordprocessingDrawing" xmlns:wp="http://schemas.openxmlformats.org/drawingml/2006/wordprocessingDrawing" xmlns:w10="urn:schemas-microsoft-com:office:word" xmlns:w="http://schemas.openxmlformats.org/wordprocessingml/2006/main" xmlns:w14="http://schemas.microsoft.com/office/word/2010/wordml" xmlns:w15="http://schemas.microsoft.com/office/word/2012/wordml" xmlns:w16cex="http://schemas.microsoft.com/office/word/2018/wordml/cex" xmlns:w16cid="http://schemas.microsoft.com/office/word/2016/wordml/cid" xmlns:w16="http://schemas.microsoft.com/office/word/2018/wordml" xmlns:w16sdtdh="http://schemas.microsoft.com/office/word/2020/wordml/sdtdatahash" xmlns:w16se="http://schemas.microsoft.com/office/word/2015/wordml/symex" xmlns:wpg="http://schemas.microsoft.com/office/word/2010/wordprocessingGroup" xmlns:wpi="http://schemas.microsoft.com/office/word/2010/wordprocessingInk" xmlns:wne="http://schemas.microsoft.com/office/word/2006/wordml" xmlns:wps="http://schemas.microsoft.com/office/word/2010/wordprocessingShape" mc:Ignorable="w14 w15 w16se w16cid w16 w16cex w16sdtdh wp14">
+<w:document xmlns:wpc="http://schemas.microsoft.com/office/word/2010/wordprocessingCanvas" xmlns:cx="http://schemas.microsoft.com/office/drawing/2014/chartex" xmlns:cx1="http://schemas.microsoft.com/office/drawing/2015/9/8/chartex" xmlns:cx2="http://schemas.microsoft.com/office/drawing/2015/10/21/chartex" xmlns:cx3="http://schemas.microsoft.com/office/drawing/2016/5/9/chartex" xmlns:cx4="http://schemas.microsoft.com/office/drawing/2016/5/10/chartex" xmlns:cx5="http://schemas.microsoft.com/office/drawing/2016/5/11/chartex" xmlns:cx6="http://schemas.microsoft.com/office/drawing/2016/5/12/chartex" xmlns:cx7="http://schemas.microsoft.com/office/drawing/2016/5/13/chartex" xmlns:cx8="http://schemas.microsoft.com/office/drawing/2016/5/14/chartex" xmlns:mc="http://schemas.openxmlformats.org/markup-compatibility/2006" xmlns:aink="http://schemas.microsoft.com/office/drawing/2016/ink" xmlns:am3d="http://schemas.microsoft.com/office/drawing/2017/model3d" xmlns:o="urn:schemas-microsoft-com:office:office" xmlns:r="http://schemas.openxmlformats.org/officeDocument/2006/relationships" xmlns:m="http://schemas.openxmlformats.org/officeDocument/2006/math" xmlns:v="urn:schemas-microsoft-com:vml" xmlns:wp14="http://schemas.microsoft.com/office/word/2010/wordprocessingDrawing" xmlns:wp="http://schemas.openxmlformats.org/drawingml/2006/wordprocessingDrawing" xmlns:w10="urn:schemas-microsoft-com:office:word" xmlns:w="http://schemas.openxmlformats.org/wordprocessingml/2006/main" xmlns:w14="http://schemas.microsoft.com/office/word/2010/wordml" xmlns:w15="http://schemas.microsoft.com/office/word/2012/wordml" xmlns:w16cex="http://schemas.microsoft.com/office/word/2018/wordml/cex" xmlns:w16cid="http://schemas.microsoft.com/office/word/2016/wordml/cid" xmlns:w16="http://schemas.microsoft.com/office/word/2018/wordml" xmlns:w16se="http://schemas.microsoft.com/office/word/2015/wordml/symex" xmlns:wpg="http://schemas.microsoft.com/office/word/2010/wordprocessingGroup" xmlns:wpi="http://schemas.microsoft.com/office/word/2010/wordprocessingInk" xmlns:wne="http://schemas.microsoft.com/office/word/2006/wordml" xmlns:wps="http://schemas.microsoft.com/office/word/2010/wordprocessingShape" mc:Ignorable="w14 w15 w16se w16cid w16 w16cex wp14">
   <w:body>
     <w:p>
       <w:pPr>
@@ -1168,7 +1168,7 @@
                     </wp:anchor>
                   </w:drawing>
                 </mc:Choice>
-                <mc:Fallback xmlns:dgm="http://schemas.openxmlformats.org/drawingml/2006/diagram" xmlns:lc="http://schemas.openxmlformats.org/drawingml/2006/lockedCanvas" xmlns:c="http://schemas.openxmlformats.org/drawingml/2006/chart" xmlns:pic="http://schemas.openxmlformats.org/drawingml/2006/picture" xmlns:a="http://schemas.openxmlformats.org/drawingml/2006/main" xmlns:sl="http://schemas.openxmlformats.org/schemaLibrary/2006/main">
+                <mc:Fallback xmlns:sl="http://schemas.openxmlformats.org/schemaLibrary/2006/main" xmlns:a="http://schemas.openxmlformats.org/drawingml/2006/main" xmlns:pic="http://schemas.openxmlformats.org/drawingml/2006/picture" xmlns:c="http://schemas.openxmlformats.org/drawingml/2006/chart" xmlns:lc="http://schemas.openxmlformats.org/drawingml/2006/lockedCanvas" xmlns:dgm="http://schemas.openxmlformats.org/drawingml/2006/diagram" xmlns:w16sdtdh="http://schemas.microsoft.com/office/word/2020/wordml/sdtdatahash">
                   <w:drawing>
                     <wp:anchor allowOverlap="1" behindDoc="0" distB="0" distT="0" distL="114300" distR="114300" hidden="0" layoutInCell="1" locked="0" relativeHeight="0" simplePos="0">
                       <wp:simplePos x="0" y="0"/>
@@ -1367,7 +1367,7 @@
                     </wp:anchor>
                   </w:drawing>
                 </mc:Choice>
-                <mc:Fallback xmlns:dgm="http://schemas.openxmlformats.org/drawingml/2006/diagram" xmlns:lc="http://schemas.openxmlformats.org/drawingml/2006/lockedCanvas" xmlns:c="http://schemas.openxmlformats.org/drawingml/2006/chart" xmlns:pic="http://schemas.openxmlformats.org/drawingml/2006/picture" xmlns:a="http://schemas.openxmlformats.org/drawingml/2006/main" xmlns:sl="http://schemas.openxmlformats.org/schemaLibrary/2006/main">
+                <mc:Fallback xmlns:sl="http://schemas.openxmlformats.org/schemaLibrary/2006/main" xmlns:a="http://schemas.openxmlformats.org/drawingml/2006/main" xmlns:pic="http://schemas.openxmlformats.org/drawingml/2006/picture" xmlns:c="http://schemas.openxmlformats.org/drawingml/2006/chart" xmlns:lc="http://schemas.openxmlformats.org/drawingml/2006/lockedCanvas" xmlns:dgm="http://schemas.openxmlformats.org/drawingml/2006/diagram" xmlns:w16sdtdh="http://schemas.microsoft.com/office/word/2020/wordml/sdtdatahash">
                   <w:drawing>
                     <wp:anchor allowOverlap="1" behindDoc="0" distB="0" distT="0" distL="114300" distR="114300" hidden="0" layoutInCell="1" locked="0" relativeHeight="0" simplePos="0">
                       <wp:simplePos x="0" y="0"/>
@@ -8184,9 +8184,9 @@
         <w:tblLook w:val="04A0" w:firstRow="1" w:lastRow="0" w:firstColumn="1" w:lastColumn="0" w:noHBand="0" w:noVBand="1"/>
       </w:tblPr>
       <w:tblGrid>
-        <w:gridCol w:w="2972"/>
+        <w:gridCol w:w="3114"/>
         <w:gridCol w:w="1843"/>
-        <w:gridCol w:w="1843"/>
+        <w:gridCol w:w="1701"/>
         <w:gridCol w:w="141"/>
         <w:gridCol w:w="2835"/>
       </w:tblGrid>
@@ -8217,7 +8217,7 @@
         <w:tc>
           <w:tcPr>
             <w:cnfStyle w:val="001000000000" w:firstRow="0" w:lastRow="0" w:firstColumn="1" w:lastColumn="0" w:oddVBand="0" w:evenVBand="0" w:oddHBand="0" w:evenHBand="0" w:firstRowFirstColumn="0" w:firstRowLastColumn="0" w:lastRowFirstColumn="0" w:lastRowLastColumn="0"/>
-            <w:tcW w:w="2972" w:type="dxa"/>
+            <w:tcW w:w="3114" w:type="dxa"/>
             <w:shd w:val="clear" w:color="auto" w:fill="D9D9D9"/>
           </w:tcPr>
           <w:p>
@@ -8231,7 +8231,7 @@
         </w:tc>
         <w:tc>
           <w:tcPr>
-            <w:tcW w:w="3827" w:type="dxa"/>
+            <w:tcW w:w="3685" w:type="dxa"/>
             <w:gridSpan w:val="3"/>
             <w:shd w:val="clear" w:color="auto" w:fill="D9D9D9"/>
           </w:tcPr>
@@ -8265,7 +8265,7 @@
         <w:tc>
           <w:tcPr>
             <w:cnfStyle w:val="001000000000" w:firstRow="0" w:lastRow="0" w:firstColumn="1" w:lastColumn="0" w:oddVBand="0" w:evenVBand="0" w:oddHBand="0" w:evenHBand="0" w:firstRowFirstColumn="0" w:firstRowLastColumn="0" w:lastRowFirstColumn="0" w:lastRowLastColumn="0"/>
-            <w:tcW w:w="2972" w:type="dxa"/>
+            <w:tcW w:w="3114" w:type="dxa"/>
           </w:tcPr>
           <w:p>
             <w:pPr>
@@ -8281,7 +8281,7 @@
         </w:tc>
         <w:tc>
           <w:tcPr>
-            <w:tcW w:w="3827" w:type="dxa"/>
+            <w:tcW w:w="3685" w:type="dxa"/>
             <w:gridSpan w:val="3"/>
           </w:tcPr>
           <w:p>
@@ -8316,7 +8316,7 @@
         <w:tc>
           <w:tcPr>
             <w:cnfStyle w:val="001000000000" w:firstRow="0" w:lastRow="0" w:firstColumn="1" w:lastColumn="0" w:oddVBand="0" w:evenVBand="0" w:oddHBand="0" w:evenHBand="0" w:firstRowFirstColumn="0" w:firstRowLastColumn="0" w:lastRowFirstColumn="0" w:lastRowLastColumn="0"/>
-            <w:tcW w:w="2972" w:type="dxa"/>
+            <w:tcW w:w="3114" w:type="dxa"/>
             <w:shd w:val="clear" w:color="auto" w:fill="D9D9D9"/>
           </w:tcPr>
           <w:p>
@@ -8330,7 +8330,7 @@
         </w:tc>
         <w:tc>
           <w:tcPr>
-            <w:tcW w:w="6662" w:type="dxa"/>
+            <w:tcW w:w="6520" w:type="dxa"/>
             <w:gridSpan w:val="4"/>
             <w:shd w:val="clear" w:color="auto" w:fill="D9D9D9"/>
           </w:tcPr>
@@ -8349,7 +8349,7 @@
         <w:tc>
           <w:tcPr>
             <w:cnfStyle w:val="001000000000" w:firstRow="0" w:lastRow="0" w:firstColumn="1" w:lastColumn="0" w:oddVBand="0" w:evenVBand="0" w:oddHBand="0" w:evenHBand="0" w:firstRowFirstColumn="0" w:firstRowLastColumn="0" w:lastRowFirstColumn="0" w:lastRowLastColumn="0"/>
-            <w:tcW w:w="2972" w:type="dxa"/>
+            <w:tcW w:w="3114" w:type="dxa"/>
           </w:tcPr>
           <w:p>
             <w:pPr>
@@ -8376,7 +8376,7 @@
         </w:tc>
         <w:tc>
           <w:tcPr>
-            <w:tcW w:w="1984" w:type="dxa"/>
+            <w:tcW w:w="1842" w:type="dxa"/>
             <w:gridSpan w:val="2"/>
           </w:tcPr>
           <w:p>
@@ -8412,7 +8412,7 @@
         <w:tc>
           <w:tcPr>
             <w:cnfStyle w:val="001000000000" w:firstRow="0" w:lastRow="0" w:firstColumn="1" w:lastColumn="0" w:oddVBand="0" w:evenVBand="0" w:oddHBand="0" w:evenHBand="0" w:firstRowFirstColumn="0" w:firstRowLastColumn="0" w:lastRowFirstColumn="0" w:lastRowLastColumn="0"/>
-            <w:tcW w:w="2972" w:type="dxa"/>
+            <w:tcW w:w="3114" w:type="dxa"/>
             <w:shd w:val="clear" w:color="auto" w:fill="D9D9D9"/>
           </w:tcPr>
           <w:p>
@@ -8426,6 +8426,12 @@
               </w:rPr>
               <w:t>-Apellido paterno (et)</w:t>
             </w:r>
+            <w:r>
+              <w:rPr>
+                <w:b w:val="0"/>
+              </w:rPr>
+              <w:t>*</w:t>
+            </w:r>
           </w:p>
           <w:p>
             <w:pPr>
@@ -8438,6 +8444,12 @@
               </w:rPr>
               <w:t>-Apellido materno (et)</w:t>
             </w:r>
+            <w:r>
+              <w:rPr>
+                <w:b w:val="0"/>
+              </w:rPr>
+              <w:t>*</w:t>
+            </w:r>
           </w:p>
           <w:p>
             <w:pPr>
@@ -8450,6 +8462,12 @@
               </w:rPr>
               <w:t>-Nombre (et)</w:t>
             </w:r>
+            <w:r>
+              <w:rPr>
+                <w:b w:val="0"/>
+              </w:rPr>
+              <w:t>*</w:t>
+            </w:r>
           </w:p>
           <w:p>
             <w:pPr>
@@ -8476,6 +8494,12 @@
               </w:rPr>
               <w:t>)</w:t>
             </w:r>
+            <w:r>
+              <w:rPr>
+                <w:b w:val="0"/>
+              </w:rPr>
+              <w:t>*</w:t>
+            </w:r>
           </w:p>
           <w:p>
             <w:pPr>
@@ -8502,6 +8526,12 @@
               </w:rPr>
               <w:t>)</w:t>
             </w:r>
+            <w:r>
+              <w:rPr>
+                <w:b w:val="0"/>
+              </w:rPr>
+              <w:t>*</w:t>
+            </w:r>
           </w:p>
           <w:p>
             <w:pPr>
@@ -8617,6 +8647,12 @@
               </w:rPr>
               <w:t>-Número de contacto (et)</w:t>
             </w:r>
+            <w:r>
+              <w:rPr>
+                <w:b w:val="0"/>
+              </w:rPr>
+              <w:t>*</w:t>
+            </w:r>
           </w:p>
           <w:p>
             <w:pPr>
@@ -8629,6 +8665,12 @@
               </w:rPr>
               <w:t>-Correo electrónico (et)</w:t>
             </w:r>
+            <w:r>
+              <w:rPr>
+                <w:b w:val="0"/>
+              </w:rPr>
+              <w:t>*</w:t>
+            </w:r>
           </w:p>
           <w:p>
             <w:pPr>
@@ -8641,6 +8683,12 @@
               </w:rPr>
               <w:t>-Nombre usuario (et)</w:t>
             </w:r>
+            <w:r>
+              <w:rPr>
+                <w:b w:val="0"/>
+              </w:rPr>
+              <w:t>*</w:t>
+            </w:r>
           </w:p>
           <w:p>
             <w:pPr>
@@ -8652,6 +8700,12 @@
                 <w:b w:val="0"/>
               </w:rPr>
               <w:t>-Contraseña (et)</w:t>
+            </w:r>
+            <w:r>
+              <w:rPr>
+                <w:b w:val="0"/>
+              </w:rPr>
+              <w:t>*</w:t>
             </w:r>
           </w:p>
           <w:p>
@@ -8699,7 +8753,7 @@
         </w:tc>
         <w:tc>
           <w:tcPr>
-            <w:tcW w:w="1843" w:type="dxa"/>
+            <w:tcW w:w="1701" w:type="dxa"/>
             <w:shd w:val="clear" w:color="auto" w:fill="D9D9D9"/>
           </w:tcPr>
           <w:p>
@@ -8797,7 +8851,7 @@
         <w:tc>
           <w:tcPr>
             <w:cnfStyle w:val="001000000000" w:firstRow="0" w:lastRow="0" w:firstColumn="1" w:lastColumn="0" w:oddVBand="0" w:evenVBand="0" w:oddHBand="0" w:evenHBand="0" w:firstRowFirstColumn="0" w:firstRowLastColumn="0" w:lastRowFirstColumn="0" w:lastRowLastColumn="0"/>
-            <w:tcW w:w="2972" w:type="dxa"/>
+            <w:tcW w:w="3114" w:type="dxa"/>
           </w:tcPr>
           <w:p>
             <w:pPr>
@@ -8810,7 +8864,7 @@
         </w:tc>
         <w:tc>
           <w:tcPr>
-            <w:tcW w:w="6662" w:type="dxa"/>
+            <w:tcW w:w="6520" w:type="dxa"/>
             <w:gridSpan w:val="4"/>
           </w:tcPr>
           <w:p>
@@ -26739,7 +26793,7 @@
 </file>
 
 <file path=word/endnotes.xml><?xml version="1.0" encoding="utf-8"?>
-<w:endnotes xmlns:wpc="http://schemas.microsoft.com/office/word/2010/wordprocessingCanvas" xmlns:cx="http://schemas.microsoft.com/office/drawing/2014/chartex" xmlns:cx1="http://schemas.microsoft.com/office/drawing/2015/9/8/chartex" xmlns:cx2="http://schemas.microsoft.com/office/drawing/2015/10/21/chartex" xmlns:cx3="http://schemas.microsoft.com/office/drawing/2016/5/9/chartex" xmlns:cx4="http://schemas.microsoft.com/office/drawing/2016/5/10/chartex" xmlns:cx5="http://schemas.microsoft.com/office/drawing/2016/5/11/chartex" xmlns:cx6="http://schemas.microsoft.com/office/drawing/2016/5/12/chartex" xmlns:cx7="http://schemas.microsoft.com/office/drawing/2016/5/13/chartex" xmlns:cx8="http://schemas.microsoft.com/office/drawing/2016/5/14/chartex" xmlns:mc="http://schemas.openxmlformats.org/markup-compatibility/2006" xmlns:aink="http://schemas.microsoft.com/office/drawing/2016/ink" xmlns:am3d="http://schemas.microsoft.com/office/drawing/2017/model3d" xmlns:o="urn:schemas-microsoft-com:office:office" xmlns:r="http://schemas.openxmlformats.org/officeDocument/2006/relationships" xmlns:m="http://schemas.openxmlformats.org/officeDocument/2006/math" xmlns:v="urn:schemas-microsoft-com:vml" xmlns:wp14="http://schemas.microsoft.com/office/word/2010/wordprocessingDrawing" xmlns:wp="http://schemas.openxmlformats.org/drawingml/2006/wordprocessingDrawing" xmlns:w10="urn:schemas-microsoft-com:office:word" xmlns:w="http://schemas.openxmlformats.org/wordprocessingml/2006/main" xmlns:w14="http://schemas.microsoft.com/office/word/2010/wordml" xmlns:w15="http://schemas.microsoft.com/office/word/2012/wordml" xmlns:w16cex="http://schemas.microsoft.com/office/word/2018/wordml/cex" xmlns:w16cid="http://schemas.microsoft.com/office/word/2016/wordml/cid" xmlns:w16="http://schemas.microsoft.com/office/word/2018/wordml" xmlns:w16sdtdh="http://schemas.microsoft.com/office/word/2020/wordml/sdtdatahash" xmlns:w16se="http://schemas.microsoft.com/office/word/2015/wordml/symex" xmlns:wpg="http://schemas.microsoft.com/office/word/2010/wordprocessingGroup" xmlns:wpi="http://schemas.microsoft.com/office/word/2010/wordprocessingInk" xmlns:wne="http://schemas.microsoft.com/office/word/2006/wordml" xmlns:wps="http://schemas.microsoft.com/office/word/2010/wordprocessingShape" mc:Ignorable="w14 w15 w16se w16cid w16 w16cex w16sdtdh wp14">
+<w:endnotes xmlns:wpc="http://schemas.microsoft.com/office/word/2010/wordprocessingCanvas" xmlns:cx="http://schemas.microsoft.com/office/drawing/2014/chartex" xmlns:cx1="http://schemas.microsoft.com/office/drawing/2015/9/8/chartex" xmlns:cx2="http://schemas.microsoft.com/office/drawing/2015/10/21/chartex" xmlns:cx3="http://schemas.microsoft.com/office/drawing/2016/5/9/chartex" xmlns:cx4="http://schemas.microsoft.com/office/drawing/2016/5/10/chartex" xmlns:cx5="http://schemas.microsoft.com/office/drawing/2016/5/11/chartex" xmlns:cx6="http://schemas.microsoft.com/office/drawing/2016/5/12/chartex" xmlns:cx7="http://schemas.microsoft.com/office/drawing/2016/5/13/chartex" xmlns:cx8="http://schemas.microsoft.com/office/drawing/2016/5/14/chartex" xmlns:mc="http://schemas.openxmlformats.org/markup-compatibility/2006" xmlns:aink="http://schemas.microsoft.com/office/drawing/2016/ink" xmlns:am3d="http://schemas.microsoft.com/office/drawing/2017/model3d" xmlns:o="urn:schemas-microsoft-com:office:office" xmlns:r="http://schemas.openxmlformats.org/officeDocument/2006/relationships" xmlns:m="http://schemas.openxmlformats.org/officeDocument/2006/math" xmlns:v="urn:schemas-microsoft-com:vml" xmlns:wp14="http://schemas.microsoft.com/office/word/2010/wordprocessingDrawing" xmlns:wp="http://schemas.openxmlformats.org/drawingml/2006/wordprocessingDrawing" xmlns:w10="urn:schemas-microsoft-com:office:word" xmlns:w="http://schemas.openxmlformats.org/wordprocessingml/2006/main" xmlns:w14="http://schemas.microsoft.com/office/word/2010/wordml" xmlns:w15="http://schemas.microsoft.com/office/word/2012/wordml" xmlns:w16cex="http://schemas.microsoft.com/office/word/2018/wordml/cex" xmlns:w16cid="http://schemas.microsoft.com/office/word/2016/wordml/cid" xmlns:w16="http://schemas.microsoft.com/office/word/2018/wordml" xmlns:w16se="http://schemas.microsoft.com/office/word/2015/wordml/symex" xmlns:wpg="http://schemas.microsoft.com/office/word/2010/wordprocessingGroup" xmlns:wpi="http://schemas.microsoft.com/office/word/2010/wordprocessingInk" xmlns:wne="http://schemas.microsoft.com/office/word/2006/wordml" xmlns:wps="http://schemas.microsoft.com/office/word/2010/wordprocessingShape" mc:Ignorable="w14 w15 w16se w16cid w16 w16cex wp14">
   <w:endnote w:type="separator" w:id="-1">
     <w:p>
       <w:pPr>
@@ -26764,7 +26818,7 @@
 </file>
 
 <file path=word/footer1.xml><?xml version="1.0" encoding="utf-8"?>
-<w:ftr xmlns:wpc="http://schemas.microsoft.com/office/word/2010/wordprocessingCanvas" xmlns:cx="http://schemas.microsoft.com/office/drawing/2014/chartex" xmlns:cx1="http://schemas.microsoft.com/office/drawing/2015/9/8/chartex" xmlns:cx2="http://schemas.microsoft.com/office/drawing/2015/10/21/chartex" xmlns:cx3="http://schemas.microsoft.com/office/drawing/2016/5/9/chartex" xmlns:cx4="http://schemas.microsoft.com/office/drawing/2016/5/10/chartex" xmlns:cx5="http://schemas.microsoft.com/office/drawing/2016/5/11/chartex" xmlns:cx6="http://schemas.microsoft.com/office/drawing/2016/5/12/chartex" xmlns:cx7="http://schemas.microsoft.com/office/drawing/2016/5/13/chartex" xmlns:cx8="http://schemas.microsoft.com/office/drawing/2016/5/14/chartex" xmlns:mc="http://schemas.openxmlformats.org/markup-compatibility/2006" xmlns:aink="http://schemas.microsoft.com/office/drawing/2016/ink" xmlns:am3d="http://schemas.microsoft.com/office/drawing/2017/model3d" xmlns:o="urn:schemas-microsoft-com:office:office" xmlns:r="http://schemas.openxmlformats.org/officeDocument/2006/relationships" xmlns:m="http://schemas.openxmlformats.org/officeDocument/2006/math" xmlns:v="urn:schemas-microsoft-com:vml" xmlns:wp14="http://schemas.microsoft.com/office/word/2010/wordprocessingDrawing" xmlns:wp="http://schemas.openxmlformats.org/drawingml/2006/wordprocessingDrawing" xmlns:w10="urn:schemas-microsoft-com:office:word" xmlns:w="http://schemas.openxmlformats.org/wordprocessingml/2006/main" xmlns:w14="http://schemas.microsoft.com/office/word/2010/wordml" xmlns:w15="http://schemas.microsoft.com/office/word/2012/wordml" xmlns:w16cex="http://schemas.microsoft.com/office/word/2018/wordml/cex" xmlns:w16cid="http://schemas.microsoft.com/office/word/2016/wordml/cid" xmlns:w16="http://schemas.microsoft.com/office/word/2018/wordml" xmlns:w16sdtdh="http://schemas.microsoft.com/office/word/2020/wordml/sdtdatahash" xmlns:w16se="http://schemas.microsoft.com/office/word/2015/wordml/symex" xmlns:wpg="http://schemas.microsoft.com/office/word/2010/wordprocessingGroup" xmlns:wpi="http://schemas.microsoft.com/office/word/2010/wordprocessingInk" xmlns:wne="http://schemas.microsoft.com/office/word/2006/wordml" xmlns:wps="http://schemas.microsoft.com/office/word/2010/wordprocessingShape" mc:Ignorable="w14 w15 w16se w16cid w16 w16cex w16sdtdh wp14">
+<w:ftr xmlns:wpc="http://schemas.microsoft.com/office/word/2010/wordprocessingCanvas" xmlns:cx="http://schemas.microsoft.com/office/drawing/2014/chartex" xmlns:cx1="http://schemas.microsoft.com/office/drawing/2015/9/8/chartex" xmlns:cx2="http://schemas.microsoft.com/office/drawing/2015/10/21/chartex" xmlns:cx3="http://schemas.microsoft.com/office/drawing/2016/5/9/chartex" xmlns:cx4="http://schemas.microsoft.com/office/drawing/2016/5/10/chartex" xmlns:cx5="http://schemas.microsoft.com/office/drawing/2016/5/11/chartex" xmlns:cx6="http://schemas.microsoft.com/office/drawing/2016/5/12/chartex" xmlns:cx7="http://schemas.microsoft.com/office/drawing/2016/5/13/chartex" xmlns:cx8="http://schemas.microsoft.com/office/drawing/2016/5/14/chartex" xmlns:mc="http://schemas.openxmlformats.org/markup-compatibility/2006" xmlns:aink="http://schemas.microsoft.com/office/drawing/2016/ink" xmlns:am3d="http://schemas.microsoft.com/office/drawing/2017/model3d" xmlns:o="urn:schemas-microsoft-com:office:office" xmlns:r="http://schemas.openxmlformats.org/officeDocument/2006/relationships" xmlns:m="http://schemas.openxmlformats.org/officeDocument/2006/math" xmlns:v="urn:schemas-microsoft-com:vml" xmlns:wp14="http://schemas.microsoft.com/office/word/2010/wordprocessingDrawing" xmlns:wp="http://schemas.openxmlformats.org/drawingml/2006/wordprocessingDrawing" xmlns:w10="urn:schemas-microsoft-com:office:word" xmlns:w="http://schemas.openxmlformats.org/wordprocessingml/2006/main" xmlns:w14="http://schemas.microsoft.com/office/word/2010/wordml" xmlns:w15="http://schemas.microsoft.com/office/word/2012/wordml" xmlns:w16cex="http://schemas.microsoft.com/office/word/2018/wordml/cex" xmlns:w16cid="http://schemas.microsoft.com/office/word/2016/wordml/cid" xmlns:w16="http://schemas.microsoft.com/office/word/2018/wordml" xmlns:w16se="http://schemas.microsoft.com/office/word/2015/wordml/symex" xmlns:wpg="http://schemas.microsoft.com/office/word/2010/wordprocessingGroup" xmlns:wpi="http://schemas.microsoft.com/office/word/2010/wordprocessingInk" xmlns:wne="http://schemas.microsoft.com/office/word/2006/wordml" xmlns:wps="http://schemas.microsoft.com/office/word/2010/wordprocessingShape" mc:Ignorable="w14 w15 w16se w16cid w16 w16cex wp14">
   <w:p>
     <w:pPr>
       <w:pBdr>
@@ -26906,7 +26960,7 @@
 </file>
 
 <file path=word/footer2.xml><?xml version="1.0" encoding="utf-8"?>
-<w:ftr xmlns:wpc="http://schemas.microsoft.com/office/word/2010/wordprocessingCanvas" xmlns:cx="http://schemas.microsoft.com/office/drawing/2014/chartex" xmlns:cx1="http://schemas.microsoft.com/office/drawing/2015/9/8/chartex" xmlns:cx2="http://schemas.microsoft.com/office/drawing/2015/10/21/chartex" xmlns:cx3="http://schemas.microsoft.com/office/drawing/2016/5/9/chartex" xmlns:cx4="http://schemas.microsoft.com/office/drawing/2016/5/10/chartex" xmlns:cx5="http://schemas.microsoft.com/office/drawing/2016/5/11/chartex" xmlns:cx6="http://schemas.microsoft.com/office/drawing/2016/5/12/chartex" xmlns:cx7="http://schemas.microsoft.com/office/drawing/2016/5/13/chartex" xmlns:cx8="http://schemas.microsoft.com/office/drawing/2016/5/14/chartex" xmlns:mc="http://schemas.openxmlformats.org/markup-compatibility/2006" xmlns:aink="http://schemas.microsoft.com/office/drawing/2016/ink" xmlns:am3d="http://schemas.microsoft.com/office/drawing/2017/model3d" xmlns:o="urn:schemas-microsoft-com:office:office" xmlns:r="http://schemas.openxmlformats.org/officeDocument/2006/relationships" xmlns:m="http://schemas.openxmlformats.org/officeDocument/2006/math" xmlns:v="urn:schemas-microsoft-com:vml" xmlns:wp14="http://schemas.microsoft.com/office/word/2010/wordprocessingDrawing" xmlns:wp="http://schemas.openxmlformats.org/drawingml/2006/wordprocessingDrawing" xmlns:w10="urn:schemas-microsoft-com:office:word" xmlns:w="http://schemas.openxmlformats.org/wordprocessingml/2006/main" xmlns:w14="http://schemas.microsoft.com/office/word/2010/wordml" xmlns:w15="http://schemas.microsoft.com/office/word/2012/wordml" xmlns:w16cex="http://schemas.microsoft.com/office/word/2018/wordml/cex" xmlns:w16cid="http://schemas.microsoft.com/office/word/2016/wordml/cid" xmlns:w16="http://schemas.microsoft.com/office/word/2018/wordml" xmlns:w16sdtdh="http://schemas.microsoft.com/office/word/2020/wordml/sdtdatahash" xmlns:w16se="http://schemas.microsoft.com/office/word/2015/wordml/symex" xmlns:wpg="http://schemas.microsoft.com/office/word/2010/wordprocessingGroup" xmlns:wpi="http://schemas.microsoft.com/office/word/2010/wordprocessingInk" xmlns:wne="http://schemas.microsoft.com/office/word/2006/wordml" xmlns:wps="http://schemas.microsoft.com/office/word/2010/wordprocessingShape" mc:Ignorable="w14 w15 w16se w16cid w16 w16cex w16sdtdh wp14">
+<w:ftr xmlns:wpc="http://schemas.microsoft.com/office/word/2010/wordprocessingCanvas" xmlns:cx="http://schemas.microsoft.com/office/drawing/2014/chartex" xmlns:cx1="http://schemas.microsoft.com/office/drawing/2015/9/8/chartex" xmlns:cx2="http://schemas.microsoft.com/office/drawing/2015/10/21/chartex" xmlns:cx3="http://schemas.microsoft.com/office/drawing/2016/5/9/chartex" xmlns:cx4="http://schemas.microsoft.com/office/drawing/2016/5/10/chartex" xmlns:cx5="http://schemas.microsoft.com/office/drawing/2016/5/11/chartex" xmlns:cx6="http://schemas.microsoft.com/office/drawing/2016/5/12/chartex" xmlns:cx7="http://schemas.microsoft.com/office/drawing/2016/5/13/chartex" xmlns:cx8="http://schemas.microsoft.com/office/drawing/2016/5/14/chartex" xmlns:mc="http://schemas.openxmlformats.org/markup-compatibility/2006" xmlns:aink="http://schemas.microsoft.com/office/drawing/2016/ink" xmlns:am3d="http://schemas.microsoft.com/office/drawing/2017/model3d" xmlns:o="urn:schemas-microsoft-com:office:office" xmlns:r="http://schemas.openxmlformats.org/officeDocument/2006/relationships" xmlns:m="http://schemas.openxmlformats.org/officeDocument/2006/math" xmlns:v="urn:schemas-microsoft-com:vml" xmlns:wp14="http://schemas.microsoft.com/office/word/2010/wordprocessingDrawing" xmlns:wp="http://schemas.openxmlformats.org/drawingml/2006/wordprocessingDrawing" xmlns:w10="urn:schemas-microsoft-com:office:word" xmlns:w="http://schemas.openxmlformats.org/wordprocessingml/2006/main" xmlns:w14="http://schemas.microsoft.com/office/word/2010/wordml" xmlns:w15="http://schemas.microsoft.com/office/word/2012/wordml" xmlns:w16cex="http://schemas.microsoft.com/office/word/2018/wordml/cex" xmlns:w16cid="http://schemas.microsoft.com/office/word/2016/wordml/cid" xmlns:w16="http://schemas.microsoft.com/office/word/2018/wordml" xmlns:w16se="http://schemas.microsoft.com/office/word/2015/wordml/symex" xmlns:wpg="http://schemas.microsoft.com/office/word/2010/wordprocessingGroup" xmlns:wpi="http://schemas.microsoft.com/office/word/2010/wordprocessingInk" xmlns:wne="http://schemas.microsoft.com/office/word/2006/wordml" xmlns:wps="http://schemas.microsoft.com/office/word/2010/wordprocessingShape" mc:Ignorable="w14 w15 w16se w16cid w16 w16cex wp14">
   <w:p>
     <w:pPr>
       <w:pBdr>
@@ -27092,7 +27146,7 @@
 </file>
 
 <file path=word/footnotes.xml><?xml version="1.0" encoding="utf-8"?>
-<w:footnotes xmlns:wpc="http://schemas.microsoft.com/office/word/2010/wordprocessingCanvas" xmlns:cx="http://schemas.microsoft.com/office/drawing/2014/chartex" xmlns:cx1="http://schemas.microsoft.com/office/drawing/2015/9/8/chartex" xmlns:cx2="http://schemas.microsoft.com/office/drawing/2015/10/21/chartex" xmlns:cx3="http://schemas.microsoft.com/office/drawing/2016/5/9/chartex" xmlns:cx4="http://schemas.microsoft.com/office/drawing/2016/5/10/chartex" xmlns:cx5="http://schemas.microsoft.com/office/drawing/2016/5/11/chartex" xmlns:cx6="http://schemas.microsoft.com/office/drawing/2016/5/12/chartex" xmlns:cx7="http://schemas.microsoft.com/office/drawing/2016/5/13/chartex" xmlns:cx8="http://schemas.microsoft.com/office/drawing/2016/5/14/chartex" xmlns:mc="http://schemas.openxmlformats.org/markup-compatibility/2006" xmlns:aink="http://schemas.microsoft.com/office/drawing/2016/ink" xmlns:am3d="http://schemas.microsoft.com/office/drawing/2017/model3d" xmlns:o="urn:schemas-microsoft-com:office:office" xmlns:r="http://schemas.openxmlformats.org/officeDocument/2006/relationships" xmlns:m="http://schemas.openxmlformats.org/officeDocument/2006/math" xmlns:v="urn:schemas-microsoft-com:vml" xmlns:wp14="http://schemas.microsoft.com/office/word/2010/wordprocessingDrawing" xmlns:wp="http://schemas.openxmlformats.org/drawingml/2006/wordprocessingDrawing" xmlns:w10="urn:schemas-microsoft-com:office:word" xmlns:w="http://schemas.openxmlformats.org/wordprocessingml/2006/main" xmlns:w14="http://schemas.microsoft.com/office/word/2010/wordml" xmlns:w15="http://schemas.microsoft.com/office/word/2012/wordml" xmlns:w16cex="http://schemas.microsoft.com/office/word/2018/wordml/cex" xmlns:w16cid="http://schemas.microsoft.com/office/word/2016/wordml/cid" xmlns:w16="http://schemas.microsoft.com/office/word/2018/wordml" xmlns:w16sdtdh="http://schemas.microsoft.com/office/word/2020/wordml/sdtdatahash" xmlns:w16se="http://schemas.microsoft.com/office/word/2015/wordml/symex" xmlns:wpg="http://schemas.microsoft.com/office/word/2010/wordprocessingGroup" xmlns:wpi="http://schemas.microsoft.com/office/word/2010/wordprocessingInk" xmlns:wne="http://schemas.microsoft.com/office/word/2006/wordml" xmlns:wps="http://schemas.microsoft.com/office/word/2010/wordprocessingShape" mc:Ignorable="w14 w15 w16se w16cid w16 w16cex w16sdtdh wp14">
+<w:footnotes xmlns:wpc="http://schemas.microsoft.com/office/word/2010/wordprocessingCanvas" xmlns:cx="http://schemas.microsoft.com/office/drawing/2014/chartex" xmlns:cx1="http://schemas.microsoft.com/office/drawing/2015/9/8/chartex" xmlns:cx2="http://schemas.microsoft.com/office/drawing/2015/10/21/chartex" xmlns:cx3="http://schemas.microsoft.com/office/drawing/2016/5/9/chartex" xmlns:cx4="http://schemas.microsoft.com/office/drawing/2016/5/10/chartex" xmlns:cx5="http://schemas.microsoft.com/office/drawing/2016/5/11/chartex" xmlns:cx6="http://schemas.microsoft.com/office/drawing/2016/5/12/chartex" xmlns:cx7="http://schemas.microsoft.com/office/drawing/2016/5/13/chartex" xmlns:cx8="http://schemas.microsoft.com/office/drawing/2016/5/14/chartex" xmlns:mc="http://schemas.openxmlformats.org/markup-compatibility/2006" xmlns:aink="http://schemas.microsoft.com/office/drawing/2016/ink" xmlns:am3d="http://schemas.microsoft.com/office/drawing/2017/model3d" xmlns:o="urn:schemas-microsoft-com:office:office" xmlns:r="http://schemas.openxmlformats.org/officeDocument/2006/relationships" xmlns:m="http://schemas.openxmlformats.org/officeDocument/2006/math" xmlns:v="urn:schemas-microsoft-com:vml" xmlns:wp14="http://schemas.microsoft.com/office/word/2010/wordprocessingDrawing" xmlns:wp="http://schemas.openxmlformats.org/drawingml/2006/wordprocessingDrawing" xmlns:w10="urn:schemas-microsoft-com:office:word" xmlns:w="http://schemas.openxmlformats.org/wordprocessingml/2006/main" xmlns:w14="http://schemas.microsoft.com/office/word/2010/wordml" xmlns:w15="http://schemas.microsoft.com/office/word/2012/wordml" xmlns:w16cex="http://schemas.microsoft.com/office/word/2018/wordml/cex" xmlns:w16cid="http://schemas.microsoft.com/office/word/2016/wordml/cid" xmlns:w16="http://schemas.microsoft.com/office/word/2018/wordml" xmlns:w16se="http://schemas.microsoft.com/office/word/2015/wordml/symex" xmlns:wpg="http://schemas.microsoft.com/office/word/2010/wordprocessingGroup" xmlns:wpi="http://schemas.microsoft.com/office/word/2010/wordprocessingInk" xmlns:wne="http://schemas.microsoft.com/office/word/2006/wordml" xmlns:wps="http://schemas.microsoft.com/office/word/2010/wordprocessingShape" mc:Ignorable="w14 w15 w16se w16cid w16 w16cex wp14">
   <w:footnote w:type="separator" w:id="-1">
     <w:p>
       <w:pPr>
@@ -27117,7 +27171,7 @@
 </file>
 
 <file path=word/numbering.xml><?xml version="1.0" encoding="utf-8"?>
-<w:numbering xmlns:wpc="http://schemas.microsoft.com/office/word/2010/wordprocessingCanvas" xmlns:cx="http://schemas.microsoft.com/office/drawing/2014/chartex" xmlns:cx1="http://schemas.microsoft.com/office/drawing/2015/9/8/chartex" xmlns:cx2="http://schemas.microsoft.com/office/drawing/2015/10/21/chartex" xmlns:cx3="http://schemas.microsoft.com/office/drawing/2016/5/9/chartex" xmlns:cx4="http://schemas.microsoft.com/office/drawing/2016/5/10/chartex" xmlns:cx5="http://schemas.microsoft.com/office/drawing/2016/5/11/chartex" xmlns:cx6="http://schemas.microsoft.com/office/drawing/2016/5/12/chartex" xmlns:cx7="http://schemas.microsoft.com/office/drawing/2016/5/13/chartex" xmlns:cx8="http://schemas.microsoft.com/office/drawing/2016/5/14/chartex" xmlns:mc="http://schemas.openxmlformats.org/markup-compatibility/2006" xmlns:aink="http://schemas.microsoft.com/office/drawing/2016/ink" xmlns:am3d="http://schemas.microsoft.com/office/drawing/2017/model3d" xmlns:o="urn:schemas-microsoft-com:office:office" xmlns:r="http://schemas.openxmlformats.org/officeDocument/2006/relationships" xmlns:m="http://schemas.openxmlformats.org/officeDocument/2006/math" xmlns:v="urn:schemas-microsoft-com:vml" xmlns:wp14="http://schemas.microsoft.com/office/word/2010/wordprocessingDrawing" xmlns:wp="http://schemas.openxmlformats.org/drawingml/2006/wordprocessingDrawing" xmlns:w10="urn:schemas-microsoft-com:office:word" xmlns:w="http://schemas.openxmlformats.org/wordprocessingml/2006/main" xmlns:w14="http://schemas.microsoft.com/office/word/2010/wordml" xmlns:w15="http://schemas.microsoft.com/office/word/2012/wordml" xmlns:w16cex="http://schemas.microsoft.com/office/word/2018/wordml/cex" xmlns:w16cid="http://schemas.microsoft.com/office/word/2016/wordml/cid" xmlns:w16="http://schemas.microsoft.com/office/word/2018/wordml" xmlns:w16sdtdh="http://schemas.microsoft.com/office/word/2020/wordml/sdtdatahash" xmlns:w16se="http://schemas.microsoft.com/office/word/2015/wordml/symex" xmlns:wpg="http://schemas.microsoft.com/office/word/2010/wordprocessingGroup" xmlns:wpi="http://schemas.microsoft.com/office/word/2010/wordprocessingInk" xmlns:wne="http://schemas.microsoft.com/office/word/2006/wordml" xmlns:wps="http://schemas.microsoft.com/office/word/2010/wordprocessingShape" mc:Ignorable="w14 w15 w16se w16cid w16 w16cex w16sdtdh wp14">
+<w:numbering xmlns:wpc="http://schemas.microsoft.com/office/word/2010/wordprocessingCanvas" xmlns:cx="http://schemas.microsoft.com/office/drawing/2014/chartex" xmlns:cx1="http://schemas.microsoft.com/office/drawing/2015/9/8/chartex" xmlns:cx2="http://schemas.microsoft.com/office/drawing/2015/10/21/chartex" xmlns:cx3="http://schemas.microsoft.com/office/drawing/2016/5/9/chartex" xmlns:cx4="http://schemas.microsoft.com/office/drawing/2016/5/10/chartex" xmlns:cx5="http://schemas.microsoft.com/office/drawing/2016/5/11/chartex" xmlns:cx6="http://schemas.microsoft.com/office/drawing/2016/5/12/chartex" xmlns:cx7="http://schemas.microsoft.com/office/drawing/2016/5/13/chartex" xmlns:cx8="http://schemas.microsoft.com/office/drawing/2016/5/14/chartex" xmlns:mc="http://schemas.openxmlformats.org/markup-compatibility/2006" xmlns:aink="http://schemas.microsoft.com/office/drawing/2016/ink" xmlns:am3d="http://schemas.microsoft.com/office/drawing/2017/model3d" xmlns:o="urn:schemas-microsoft-com:office:office" xmlns:r="http://schemas.openxmlformats.org/officeDocument/2006/relationships" xmlns:m="http://schemas.openxmlformats.org/officeDocument/2006/math" xmlns:v="urn:schemas-microsoft-com:vml" xmlns:wp14="http://schemas.microsoft.com/office/word/2010/wordprocessingDrawing" xmlns:wp="http://schemas.openxmlformats.org/drawingml/2006/wordprocessingDrawing" xmlns:w10="urn:schemas-microsoft-com:office:word" xmlns:w="http://schemas.openxmlformats.org/wordprocessingml/2006/main" xmlns:w14="http://schemas.microsoft.com/office/word/2010/wordml" xmlns:w15="http://schemas.microsoft.com/office/word/2012/wordml" xmlns:w16cex="http://schemas.microsoft.com/office/word/2018/wordml/cex" xmlns:w16cid="http://schemas.microsoft.com/office/word/2016/wordml/cid" xmlns:w16="http://schemas.microsoft.com/office/word/2018/wordml" xmlns:w16se="http://schemas.microsoft.com/office/word/2015/wordml/symex" xmlns:wpg="http://schemas.microsoft.com/office/word/2010/wordprocessingGroup" xmlns:wpi="http://schemas.microsoft.com/office/word/2010/wordprocessingInk" xmlns:wne="http://schemas.microsoft.com/office/word/2006/wordml" xmlns:wps="http://schemas.microsoft.com/office/word/2010/wordprocessingShape" mc:Ignorable="w14 w15 w16se w16cid w16 w16cex wp14">
   <w:abstractNum w:abstractNumId="0" w15:restartNumberingAfterBreak="0">
     <w:nsid w:val="00393A57"/>
     <w:multiLevelType w:val="multilevel"/>
@@ -29588,7 +29642,7 @@
 </file>
 
 <file path=word/styles.xml><?xml version="1.0" encoding="utf-8"?>
-<w:styles xmlns:mc="http://schemas.openxmlformats.org/markup-compatibility/2006" xmlns:r="http://schemas.openxmlformats.org/officeDocument/2006/relationships" xmlns:w="http://schemas.openxmlformats.org/wordprocessingml/2006/main" xmlns:w14="http://schemas.microsoft.com/office/word/2010/wordml" xmlns:w15="http://schemas.microsoft.com/office/word/2012/wordml" xmlns:w16cex="http://schemas.microsoft.com/office/word/2018/wordml/cex" xmlns:w16cid="http://schemas.microsoft.com/office/word/2016/wordml/cid" xmlns:w16="http://schemas.microsoft.com/office/word/2018/wordml" xmlns:w16sdtdh="http://schemas.microsoft.com/office/word/2020/wordml/sdtdatahash" xmlns:w16se="http://schemas.microsoft.com/office/word/2015/wordml/symex" mc:Ignorable="w14 w15 w16se w16cid w16 w16cex w16sdtdh">
+<w:styles xmlns:mc="http://schemas.openxmlformats.org/markup-compatibility/2006" xmlns:r="http://schemas.openxmlformats.org/officeDocument/2006/relationships" xmlns:w="http://schemas.openxmlformats.org/wordprocessingml/2006/main" xmlns:w14="http://schemas.microsoft.com/office/word/2010/wordml" xmlns:w15="http://schemas.microsoft.com/office/word/2012/wordml" xmlns:w16cex="http://schemas.microsoft.com/office/word/2018/wordml/cex" xmlns:w16cid="http://schemas.microsoft.com/office/word/2016/wordml/cid" xmlns:w16="http://schemas.microsoft.com/office/word/2018/wordml" xmlns:w16se="http://schemas.microsoft.com/office/word/2015/wordml/symex" mc:Ignorable="w14 w15 w16se w16cid w16 w16cex">
   <w:docDefaults>
     <w:rPrDefault>
       <w:rPr>

</xml_diff>